<commit_message>
modified project report v1 and updated time spent
</commit_message>
<xml_diff>
--- a/Documents/Project Report_v1.docx
+++ b/Documents/Project Report_v1.docx
@@ -1,6 +1,6 @@
 
 <file path=word/document.xml><?xml version="1.0" encoding="utf-8"?>
-<w:document xmlns:wpc="http://schemas.microsoft.com/office/word/2010/wordprocessingCanvas" xmlns:mo="http://schemas.microsoft.com/office/mac/office/2008/main" xmlns:mc="http://schemas.openxmlformats.org/markup-compatibility/2006" xmlns:mv="urn:schemas-microsoft-com:mac:vml" xmlns:o="urn:schemas-microsoft-com:office:office" xmlns:r="http://schemas.openxmlformats.org/officeDocument/2006/relationships" xmlns:m="http://schemas.openxmlformats.org/officeDocument/2006/math" xmlns:v="urn:schemas-microsoft-com:vml" xmlns:wp14="http://schemas.microsoft.com/office/word/2010/wordprocessingDrawing" xmlns:wp="http://schemas.openxmlformats.org/drawingml/2006/wordprocessingDrawing" xmlns:w10="urn:schemas-microsoft-com:office:word" xmlns:w="http://schemas.openxmlformats.org/wordprocessingml/2006/main" xmlns:w14="http://schemas.microsoft.com/office/word/2010/wordml" xmlns:w15="http://schemas.microsoft.com/office/word/2012/wordml" xmlns:wpg="http://schemas.microsoft.com/office/word/2010/wordprocessingGroup" xmlns:wpi="http://schemas.microsoft.com/office/word/2010/wordprocessingInk" xmlns:wne="http://schemas.microsoft.com/office/word/2006/wordml" xmlns:wps="http://schemas.microsoft.com/office/word/2010/wordprocessingShape" mc:Ignorable="w14 w15 wp14">
+<w:document xmlns:wpc="http://schemas.microsoft.com/office/word/2010/wordprocessingCanvas" xmlns:cx="http://schemas.microsoft.com/office/drawing/2014/chartex" xmlns:cx1="http://schemas.microsoft.com/office/drawing/2015/9/8/chartex" xmlns:cx2="http://schemas.microsoft.com/office/drawing/2015/10/21/chartex" xmlns:cx3="http://schemas.microsoft.com/office/drawing/2016/5/9/chartex" xmlns:cx4="http://schemas.microsoft.com/office/drawing/2016/5/10/chartex" xmlns:cx5="http://schemas.microsoft.com/office/drawing/2016/5/11/chartex" xmlns:cx6="http://schemas.microsoft.com/office/drawing/2016/5/12/chartex" xmlns:cx7="http://schemas.microsoft.com/office/drawing/2016/5/13/chartex" xmlns:cx8="http://schemas.microsoft.com/office/drawing/2016/5/14/chartex" xmlns:mc="http://schemas.openxmlformats.org/markup-compatibility/2006" xmlns:aink="http://schemas.microsoft.com/office/drawing/2016/ink" xmlns:am3d="http://schemas.microsoft.com/office/drawing/2017/model3d" xmlns:o="urn:schemas-microsoft-com:office:office" xmlns:r="http://schemas.openxmlformats.org/officeDocument/2006/relationships" xmlns:m="http://schemas.openxmlformats.org/officeDocument/2006/math" xmlns:v="urn:schemas-microsoft-com:vml" xmlns:wp14="http://schemas.microsoft.com/office/word/2010/wordprocessingDrawing" xmlns:wp="http://schemas.openxmlformats.org/drawingml/2006/wordprocessingDrawing" xmlns:w10="urn:schemas-microsoft-com:office:word" xmlns:w="http://schemas.openxmlformats.org/wordprocessingml/2006/main" xmlns:w14="http://schemas.microsoft.com/office/word/2010/wordml" xmlns:w15="http://schemas.microsoft.com/office/word/2012/wordml" xmlns:w16cid="http://schemas.microsoft.com/office/word/2016/wordml/cid" xmlns:w16se="http://schemas.microsoft.com/office/word/2015/wordml/symex" xmlns:wpg="http://schemas.microsoft.com/office/word/2010/wordprocessingGroup" xmlns:wpi="http://schemas.microsoft.com/office/word/2010/wordprocessingInk" xmlns:wne="http://schemas.microsoft.com/office/word/2006/wordml" xmlns:wps="http://schemas.microsoft.com/office/word/2010/wordprocessingShape" mc:Ignorable="w14 w15 w16se w16cid wp14">
   <w:body>
     <w:p>
       <w:pPr>
@@ -170,7 +170,23 @@
           <w:sz w:val="22"/>
           <w:szCs w:val="22"/>
         </w:rPr>
-        <w:t>Md. Shafayet Sajid, student of MEng</w:t>
+        <w:t xml:space="preserve">Md. </w:t>
+      </w:r>
+      <w:proofErr w:type="spellStart"/>
+      <w:r>
+        <w:rPr>
+          <w:sz w:val="22"/>
+          <w:szCs w:val="22"/>
+        </w:rPr>
+        <w:t>Shafayet</w:t>
+      </w:r>
+      <w:proofErr w:type="spellEnd"/>
+      <w:r>
+        <w:rPr>
+          <w:sz w:val="22"/>
+          <w:szCs w:val="22"/>
+        </w:rPr>
+        <w:t xml:space="preserve"> Sajid, student of MEng</w:t>
       </w:r>
       <w:r>
         <w:rPr>
@@ -205,7 +221,6 @@
         <w:pStyle w:val="Heading2"/>
         <w:rPr>
           <w:rFonts w:ascii="Times New Roman" w:hAnsi="Times New Roman"/>
-          <w:b w:val="0"/>
           <w:i/>
           <w:sz w:val="20"/>
         </w:rPr>
@@ -216,7 +231,6 @@
           <w:i/>
           <w:sz w:val="20"/>
         </w:rPr>
-        <w:lastRenderedPageBreak/>
         <w:t>Abstract</w:t>
       </w:r>
       <w:r>
@@ -233,7 +247,7 @@
           <w:i/>
           <w:sz w:val="20"/>
         </w:rPr>
-        <w:t xml:space="preserve">This project is </w:t>
+        <w:t xml:space="preserve">This project </w:t>
       </w:r>
       <w:r>
         <w:rPr>
@@ -241,7 +255,7 @@
           <w:i/>
           <w:sz w:val="20"/>
         </w:rPr>
-        <w:t>purposely sequel</w:t>
+        <w:t xml:space="preserve">uses the ARM </w:t>
       </w:r>
       <w:r>
         <w:rPr>
@@ -249,7 +263,7 @@
           <w:i/>
           <w:sz w:val="20"/>
         </w:rPr>
-        <w:t xml:space="preserve"> of</w:t>
+        <w:t xml:space="preserve">Cortex </w:t>
       </w:r>
       <w:r>
         <w:rPr>
@@ -257,6 +271,38 @@
           <w:i/>
           <w:sz w:val="20"/>
         </w:rPr>
+        <w:t>Micro</w:t>
+      </w:r>
+      <w:r>
+        <w:rPr>
+          <w:rFonts w:ascii="Times New Roman" w:hAnsi="Times New Roman"/>
+          <w:i/>
+          <w:sz w:val="20"/>
+        </w:rPr>
+        <w:t xml:space="preserve">controller </w:t>
+      </w:r>
+      <w:r>
+        <w:rPr>
+          <w:rFonts w:ascii="Times New Roman" w:hAnsi="Times New Roman"/>
+          <w:i/>
+          <w:sz w:val="20"/>
+        </w:rPr>
+        <w:t xml:space="preserve">FRZ-KL25Z to </w:t>
+      </w:r>
+      <w:r>
+        <w:rPr>
+          <w:rFonts w:ascii="Times New Roman" w:hAnsi="Times New Roman"/>
+          <w:i/>
+          <w:sz w:val="20"/>
+        </w:rPr>
+        <w:t>balance</w:t>
+      </w:r>
+      <w:r>
+        <w:rPr>
+          <w:rFonts w:ascii="Times New Roman" w:hAnsi="Times New Roman"/>
+          <w:i/>
+          <w:sz w:val="20"/>
+        </w:rPr>
         <w:t xml:space="preserve"> </w:t>
       </w:r>
       <w:r>
@@ -265,7 +311,7 @@
           <w:i/>
           <w:sz w:val="20"/>
         </w:rPr>
-        <w:t>us</w:t>
+        <w:t xml:space="preserve">a structure </w:t>
       </w:r>
       <w:r>
         <w:rPr>
@@ -273,7 +319,7 @@
           <w:i/>
           <w:sz w:val="20"/>
         </w:rPr>
-        <w:t xml:space="preserve">ing </w:t>
+        <w:t>with</w:t>
       </w:r>
       <w:r>
         <w:rPr>
@@ -281,7 +327,7 @@
           <w:i/>
           <w:sz w:val="20"/>
         </w:rPr>
-        <w:t xml:space="preserve">ARM based </w:t>
+        <w:t xml:space="preserve"> </w:t>
       </w:r>
       <w:r>
         <w:rPr>
@@ -289,7 +335,7 @@
           <w:i/>
           <w:sz w:val="20"/>
         </w:rPr>
-        <w:t xml:space="preserve">Cortex </w:t>
+        <w:t xml:space="preserve">the help of a </w:t>
       </w:r>
       <w:r>
         <w:rPr>
@@ -297,7 +343,7 @@
           <w:i/>
           <w:sz w:val="20"/>
         </w:rPr>
-        <w:t>Micro</w:t>
+        <w:t>Proportional, Integral and Derivative (</w:t>
       </w:r>
       <w:r>
         <w:rPr>
@@ -305,7 +351,7 @@
           <w:i/>
           <w:sz w:val="20"/>
         </w:rPr>
-        <w:t xml:space="preserve">controller </w:t>
+        <w:t>PID</w:t>
       </w:r>
       <w:r>
         <w:rPr>
@@ -313,7 +359,7 @@
           <w:i/>
           <w:sz w:val="20"/>
         </w:rPr>
-        <w:t>FRZ-KL25Z to demonstrate</w:t>
+        <w:t>) algorithm</w:t>
       </w:r>
       <w:r>
         <w:rPr>
@@ -321,7 +367,7 @@
           <w:i/>
           <w:sz w:val="20"/>
         </w:rPr>
-        <w:t xml:space="preserve"> the self-balancing technique </w:t>
+        <w:t xml:space="preserve"> </w:t>
       </w:r>
       <w:r>
         <w:rPr>
@@ -329,7 +375,7 @@
           <w:i/>
           <w:sz w:val="20"/>
         </w:rPr>
-        <w:t>with</w:t>
+        <w:t>which drives two motor</w:t>
       </w:r>
       <w:r>
         <w:rPr>
@@ -337,6 +383,30 @@
           <w:i/>
           <w:sz w:val="20"/>
         </w:rPr>
+        <w:t>s</w:t>
+      </w:r>
+      <w:r>
+        <w:rPr>
+          <w:rFonts w:ascii="Times New Roman" w:hAnsi="Times New Roman"/>
+          <w:i/>
+          <w:sz w:val="20"/>
+        </w:rPr>
+        <w:t xml:space="preserve"> with wheel</w:t>
+      </w:r>
+      <w:r>
+        <w:rPr>
+          <w:rFonts w:ascii="Times New Roman" w:hAnsi="Times New Roman"/>
+          <w:i/>
+          <w:sz w:val="20"/>
+        </w:rPr>
+        <w:t>s</w:t>
+      </w:r>
+      <w:r>
+        <w:rPr>
+          <w:rFonts w:ascii="Times New Roman" w:hAnsi="Times New Roman"/>
+          <w:i/>
+          <w:sz w:val="20"/>
+        </w:rPr>
         <w:t xml:space="preserve"> </w:t>
       </w:r>
       <w:r>
@@ -345,7 +415,7 @@
           <w:i/>
           <w:sz w:val="20"/>
         </w:rPr>
-        <w:t>Proportional, Integral and Derivative (</w:t>
+        <w:t xml:space="preserve">in response to a signal from </w:t>
       </w:r>
       <w:r>
         <w:rPr>
@@ -353,7 +423,7 @@
           <w:i/>
           <w:sz w:val="20"/>
         </w:rPr>
-        <w:t>PID</w:t>
+        <w:t>an</w:t>
       </w:r>
       <w:r>
         <w:rPr>
@@ -361,7 +431,7 @@
           <w:i/>
           <w:sz w:val="20"/>
         </w:rPr>
-        <w:t>) algorithm</w:t>
+        <w:t xml:space="preserve"> </w:t>
       </w:r>
       <w:r>
         <w:rPr>
@@ -369,7 +439,7 @@
           <w:i/>
           <w:sz w:val="20"/>
         </w:rPr>
-        <w:t xml:space="preserve"> </w:t>
+        <w:t>Inertial Measurement Unit (IMU)</w:t>
       </w:r>
       <w:r>
         <w:rPr>
@@ -377,7 +447,7 @@
           <w:i/>
           <w:sz w:val="20"/>
         </w:rPr>
-        <w:t>which drives two motor</w:t>
+        <w:t xml:space="preserve">. </w:t>
       </w:r>
       <w:r>
         <w:rPr>
@@ -385,7 +455,7 @@
           <w:i/>
           <w:sz w:val="20"/>
         </w:rPr>
-        <w:t>s</w:t>
+        <w:t>The</w:t>
       </w:r>
       <w:r>
         <w:rPr>
@@ -393,7 +463,7 @@
           <w:i/>
           <w:sz w:val="20"/>
         </w:rPr>
-        <w:t xml:space="preserve"> coupled with wheel</w:t>
+        <w:t xml:space="preserve"> Microcontro</w:t>
       </w:r>
       <w:r>
         <w:rPr>
@@ -401,7 +471,7 @@
           <w:i/>
           <w:sz w:val="20"/>
         </w:rPr>
-        <w:t>s</w:t>
+        <w:t xml:space="preserve">ller </w:t>
       </w:r>
       <w:r>
         <w:rPr>
@@ -409,7 +479,7 @@
           <w:i/>
           <w:sz w:val="20"/>
         </w:rPr>
-        <w:t xml:space="preserve"> of a structured frame body</w:t>
+        <w:t>wa</w:t>
       </w:r>
       <w:r>
         <w:rPr>
@@ -417,7 +487,7 @@
           <w:i/>
           <w:sz w:val="20"/>
         </w:rPr>
-        <w:t xml:space="preserve"> </w:t>
+        <w:t>s programmed to control</w:t>
       </w:r>
       <w:r>
         <w:rPr>
@@ -425,7 +495,7 @@
           <w:i/>
           <w:sz w:val="20"/>
         </w:rPr>
-        <w:t xml:space="preserve">controlled </w:t>
+        <w:t xml:space="preserve"> the </w:t>
       </w:r>
       <w:r>
         <w:rPr>
@@ -433,7 +503,7 @@
           <w:i/>
           <w:sz w:val="20"/>
         </w:rPr>
-        <w:t>through an Inertial Measurement Unit (IMU)</w:t>
+        <w:t xml:space="preserve">error signal </w:t>
       </w:r>
       <w:r>
         <w:rPr>
@@ -441,88 +511,10 @@
           <w:i/>
           <w:sz w:val="20"/>
         </w:rPr>
-        <w:t xml:space="preserve">. </w:t>
-      </w:r>
-      <w:r>
-        <w:rPr>
-          <w:rFonts w:ascii="Times New Roman" w:hAnsi="Times New Roman"/>
-          <w:i/>
-          <w:sz w:val="20"/>
-        </w:rPr>
-        <w:t>The</w:t>
-      </w:r>
-      <w:r>
-        <w:rPr>
-          <w:rFonts w:ascii="Times New Roman" w:hAnsi="Times New Roman"/>
-          <w:i/>
-          <w:sz w:val="20"/>
-        </w:rPr>
-        <w:t xml:space="preserve"> Microcontro</w:t>
-      </w:r>
-      <w:r>
-        <w:rPr>
-          <w:rFonts w:ascii="Times New Roman" w:hAnsi="Times New Roman"/>
-          <w:i/>
-          <w:sz w:val="20"/>
-        </w:rPr>
-        <w:t xml:space="preserve">ller </w:t>
-      </w:r>
-      <w:r>
-        <w:rPr>
-          <w:rFonts w:ascii="Times New Roman" w:hAnsi="Times New Roman"/>
-          <w:i/>
-          <w:sz w:val="20"/>
-        </w:rPr>
-        <w:t>wa</w:t>
-      </w:r>
-      <w:r>
-        <w:rPr>
-          <w:rFonts w:ascii="Times New Roman" w:hAnsi="Times New Roman"/>
-          <w:i/>
-          <w:sz w:val="20"/>
-        </w:rPr>
-        <w:t>s programmed to control</w:t>
-      </w:r>
-      <w:r>
-        <w:rPr>
-          <w:rFonts w:ascii="Times New Roman" w:hAnsi="Times New Roman"/>
-          <w:i/>
-          <w:sz w:val="20"/>
-        </w:rPr>
-        <w:t xml:space="preserve"> the </w:t>
-      </w:r>
-      <w:r>
-        <w:rPr>
-          <w:rFonts w:ascii="Times New Roman" w:hAnsi="Times New Roman"/>
-          <w:i/>
-          <w:sz w:val="20"/>
-        </w:rPr>
-        <w:t>error signal by sensing and keeping it balanced by repositioning the wheel driven structure</w:t>
-      </w:r>
-      <w:r>
-        <w:rPr>
-          <w:rFonts w:ascii="Times New Roman" w:hAnsi="Times New Roman"/>
-          <w:i/>
-          <w:sz w:val="20"/>
-        </w:rPr>
-        <w:t xml:space="preserve"> and move forward</w:t>
-      </w:r>
-      <w:r>
-        <w:rPr>
-          <w:rFonts w:ascii="Times New Roman" w:hAnsi="Times New Roman"/>
-          <w:i/>
-          <w:sz w:val="20"/>
-        </w:rPr>
-        <w:t xml:space="preserve"> autonomously.</w:t>
-      </w:r>
-    </w:p>
-    <w:p>
-      <w:pPr>
-        <w:rPr>
-          <w:sz w:val="20"/>
-        </w:rPr>
-      </w:pPr>
-    </w:p>
+        <w:t>between the angle sensed by the IMU and a desired vertical angle. This error is passed through a PID controller to send a command to the motors, to keep the structure balanced.</w:t>
+      </w:r>
+    </w:p>
+    <w:p/>
     <w:p>
       <w:pPr>
         <w:rPr>
@@ -630,63 +622,168 @@
           <w:sz w:val="22"/>
           <w:szCs w:val="22"/>
         </w:rPr>
-        <w:t xml:space="preserve">icrocontroller is playing a very vibrant role in electronics field both in home and business applications. It is not only reducing the design complexity but also introduced a new era in Control System. </w:t>
-      </w:r>
-      <w:r>
-        <w:rPr>
-          <w:sz w:val="22"/>
-          <w:szCs w:val="22"/>
-        </w:rPr>
-        <w:t xml:space="preserve">In this project we tried to program an ARM based Cortex Microcontroller (Model: FRZ-KL25Z) which is very cost effective in designing. </w:t>
-      </w:r>
-      <w:r>
-        <w:rPr>
-          <w:sz w:val="22"/>
-          <w:szCs w:val="22"/>
-        </w:rPr>
-        <w:t xml:space="preserve">The project was </w:t>
-      </w:r>
-      <w:r>
-        <w:rPr>
-          <w:sz w:val="22"/>
-          <w:szCs w:val="22"/>
-        </w:rPr>
-        <w:t>aim</w:t>
-      </w:r>
-      <w:r>
-        <w:rPr>
-          <w:sz w:val="22"/>
-          <w:szCs w:val="22"/>
-        </w:rPr>
-        <w:t>ed</w:t>
-      </w:r>
-      <w:r>
-        <w:rPr>
-          <w:sz w:val="22"/>
-          <w:szCs w:val="22"/>
-        </w:rPr>
-        <w:t xml:space="preserve"> to control a robot with two wheels that can balance itself </w:t>
-      </w:r>
-      <w:r>
-        <w:rPr>
-          <w:sz w:val="22"/>
-          <w:szCs w:val="22"/>
-        </w:rPr>
-        <w:t>autonomously. D</w:t>
-      </w:r>
-      <w:r>
-        <w:rPr>
-          <w:sz w:val="22"/>
-          <w:szCs w:val="22"/>
-        </w:rPr>
-        <w:t>esigning</w:t>
-      </w:r>
-      <w:r>
-        <w:rPr>
-          <w:sz w:val="22"/>
-          <w:szCs w:val="22"/>
-        </w:rPr>
-        <w:t xml:space="preserve"> of circuit, solutions of </w:t>
+        <w:t>icrocontroller</w:t>
+      </w:r>
+      <w:r>
+        <w:rPr>
+          <w:sz w:val="22"/>
+          <w:szCs w:val="22"/>
+        </w:rPr>
+        <w:t>s</w:t>
+      </w:r>
+      <w:r>
+        <w:rPr>
+          <w:sz w:val="22"/>
+          <w:szCs w:val="22"/>
+        </w:rPr>
+        <w:t xml:space="preserve"> play a</w:t>
+      </w:r>
+      <w:r>
+        <w:rPr>
+          <w:sz w:val="22"/>
+          <w:szCs w:val="22"/>
+        </w:rPr>
+        <w:t>n important</w:t>
+      </w:r>
+      <w:r>
+        <w:rPr>
+          <w:sz w:val="22"/>
+          <w:szCs w:val="22"/>
+        </w:rPr>
+        <w:t xml:space="preserve"> role in electronics field</w:t>
+      </w:r>
+      <w:r>
+        <w:rPr>
+          <w:sz w:val="22"/>
+          <w:szCs w:val="22"/>
+        </w:rPr>
+        <w:t>s</w:t>
+      </w:r>
+      <w:r>
+        <w:rPr>
+          <w:sz w:val="22"/>
+          <w:szCs w:val="22"/>
+        </w:rPr>
+        <w:t xml:space="preserve"> both in home and business applications. It is not only reducing the design complexity but also introduce</w:t>
+      </w:r>
+      <w:r>
+        <w:rPr>
+          <w:sz w:val="22"/>
+          <w:szCs w:val="22"/>
+        </w:rPr>
+        <w:t>s</w:t>
+      </w:r>
+      <w:r>
+        <w:rPr>
+          <w:sz w:val="22"/>
+          <w:szCs w:val="22"/>
+        </w:rPr>
+        <w:t xml:space="preserve"> a new era in Control System</w:t>
+      </w:r>
+      <w:r>
+        <w:rPr>
+          <w:sz w:val="22"/>
+          <w:szCs w:val="22"/>
+        </w:rPr>
+        <w:t xml:space="preserve"> design</w:t>
+      </w:r>
+      <w:r>
+        <w:rPr>
+          <w:sz w:val="22"/>
+          <w:szCs w:val="22"/>
+        </w:rPr>
+        <w:t xml:space="preserve">. </w:t>
+      </w:r>
+      <w:r>
+        <w:rPr>
+          <w:sz w:val="22"/>
+          <w:szCs w:val="22"/>
+        </w:rPr>
+        <w:t xml:space="preserve">In this project we tried to program an ARM based Cortex Microcontroller (Model: FRZ-KL25Z) which is very cost effective. </w:t>
+      </w:r>
+      <w:r>
+        <w:rPr>
+          <w:sz w:val="22"/>
+          <w:szCs w:val="22"/>
+        </w:rPr>
+        <w:t xml:space="preserve">The project </w:t>
+      </w:r>
+      <w:r>
+        <w:rPr>
+          <w:sz w:val="22"/>
+          <w:szCs w:val="22"/>
+        </w:rPr>
+        <w:t xml:space="preserve">aim </w:t>
+      </w:r>
+      <w:r>
+        <w:rPr>
+          <w:sz w:val="22"/>
+          <w:szCs w:val="22"/>
+        </w:rPr>
+        <w:t xml:space="preserve">was </w:t>
+      </w:r>
+      <w:r>
+        <w:rPr>
+          <w:sz w:val="22"/>
+          <w:szCs w:val="22"/>
+        </w:rPr>
+        <w:t xml:space="preserve">to control a robot with two wheels that can </w:t>
+      </w:r>
+      <w:r>
+        <w:rPr>
+          <w:sz w:val="22"/>
+          <w:szCs w:val="22"/>
+        </w:rPr>
+        <w:t>self-balance</w:t>
+      </w:r>
+      <w:r>
+        <w:rPr>
+          <w:sz w:val="22"/>
+          <w:szCs w:val="22"/>
+        </w:rPr>
+        <w:t>. D</w:t>
+      </w:r>
+      <w:r>
+        <w:rPr>
+          <w:sz w:val="22"/>
+          <w:szCs w:val="22"/>
+        </w:rPr>
+        <w:t>esign</w:t>
+      </w:r>
+      <w:r>
+        <w:rPr>
+          <w:sz w:val="22"/>
+          <w:szCs w:val="22"/>
+        </w:rPr>
+        <w:t xml:space="preserve"> of </w:t>
+      </w:r>
+      <w:r>
+        <w:rPr>
+          <w:sz w:val="22"/>
+          <w:szCs w:val="22"/>
+        </w:rPr>
+        <w:t xml:space="preserve">the </w:t>
+      </w:r>
+      <w:r>
+        <w:rPr>
+          <w:sz w:val="22"/>
+          <w:szCs w:val="22"/>
+        </w:rPr>
+        <w:t xml:space="preserve">circuit, solutions </w:t>
+      </w:r>
+      <w:r>
+        <w:rPr>
+          <w:sz w:val="22"/>
+          <w:szCs w:val="22"/>
+        </w:rPr>
+        <w:t>to</w:t>
+      </w:r>
+      <w:r>
+        <w:rPr>
+          <w:sz w:val="22"/>
+          <w:szCs w:val="22"/>
+        </w:rPr>
+        <w:t xml:space="preserve"> </w:t>
       </w:r>
       <w:r>
         <w:rPr>
@@ -707,21 +804,21 @@
           <w:sz w:val="22"/>
           <w:szCs w:val="22"/>
         </w:rPr>
-        <w:t xml:space="preserve">writing of </w:t>
-      </w:r>
-      <w:r>
-        <w:rPr>
-          <w:sz w:val="22"/>
-          <w:szCs w:val="22"/>
-        </w:rPr>
-        <w:t>logic</w:t>
-      </w:r>
-      <w:r>
-        <w:rPr>
-          <w:sz w:val="22"/>
-          <w:szCs w:val="22"/>
-        </w:rPr>
-        <w:t>al</w:t>
+        <w:t>writing of codes</w:t>
+      </w:r>
+      <w:r>
+        <w:rPr>
+          <w:sz w:val="22"/>
+          <w:szCs w:val="22"/>
+        </w:rPr>
+        <w:t xml:space="preserve"> and simulation </w:t>
+      </w:r>
+      <w:r>
+        <w:rPr>
+          <w:sz w:val="22"/>
+          <w:szCs w:val="22"/>
+        </w:rPr>
+        <w:t>in</w:t>
       </w:r>
       <w:r>
         <w:rPr>
@@ -735,21 +832,42 @@
           <w:sz w:val="22"/>
           <w:szCs w:val="22"/>
         </w:rPr>
-        <w:t>codes</w:t>
-      </w:r>
-      <w:r>
-        <w:rPr>
-          <w:sz w:val="22"/>
-          <w:szCs w:val="22"/>
-        </w:rPr>
-        <w:t xml:space="preserve"> and simulation </w:t>
-      </w:r>
-      <w:r>
-        <w:rPr>
-          <w:sz w:val="22"/>
-          <w:szCs w:val="22"/>
-        </w:rPr>
-        <w:t>in</w:t>
+        <w:t xml:space="preserve">ARM </w:t>
+      </w:r>
+      <w:r>
+        <w:rPr>
+          <w:sz w:val="22"/>
+          <w:szCs w:val="22"/>
+        </w:rPr>
+        <w:t>complier</w:t>
+      </w:r>
+      <w:r>
+        <w:rPr>
+          <w:sz w:val="22"/>
+          <w:szCs w:val="22"/>
+        </w:rPr>
+        <w:t xml:space="preserve"> were the approaches taken </w:t>
+      </w:r>
+      <w:r>
+        <w:rPr>
+          <w:sz w:val="22"/>
+          <w:szCs w:val="22"/>
+        </w:rPr>
+        <w:t>to try to solve</w:t>
+      </w:r>
+      <w:r>
+        <w:rPr>
+          <w:sz w:val="22"/>
+          <w:szCs w:val="22"/>
+        </w:rPr>
+        <w:t xml:space="preserve"> this project</w:t>
+      </w:r>
+      <w:r>
+        <w:rPr>
+          <w:sz w:val="22"/>
+          <w:szCs w:val="22"/>
+        </w:rPr>
+        <w:t>.</w:t>
       </w:r>
       <w:r>
         <w:rPr>
@@ -763,83 +881,6 @@
           <w:sz w:val="22"/>
           <w:szCs w:val="22"/>
         </w:rPr>
-        <w:t xml:space="preserve">ARM </w:t>
-      </w:r>
-      <w:r>
-        <w:rPr>
-          <w:sz w:val="22"/>
-          <w:szCs w:val="22"/>
-        </w:rPr>
-        <w:t>complier</w:t>
-      </w:r>
-      <w:r>
-        <w:rPr>
-          <w:sz w:val="22"/>
-          <w:szCs w:val="22"/>
-        </w:rPr>
-        <w:t xml:space="preserve"> were the approaches taken in consideration for this project</w:t>
-      </w:r>
-      <w:r>
-        <w:rPr>
-          <w:sz w:val="22"/>
-          <w:szCs w:val="22"/>
-        </w:rPr>
-        <w:t xml:space="preserve">. </w:t>
-      </w:r>
-      <w:r>
-        <w:rPr>
-          <w:sz w:val="22"/>
-          <w:szCs w:val="22"/>
-        </w:rPr>
-        <w:t xml:space="preserve">During the simulation stages, </w:t>
-      </w:r>
-      <w:r>
-        <w:rPr>
-          <w:sz w:val="22"/>
-          <w:szCs w:val="22"/>
-        </w:rPr>
-        <w:t xml:space="preserve">time to time </w:t>
-      </w:r>
-      <w:r>
-        <w:rPr>
-          <w:sz w:val="22"/>
-          <w:szCs w:val="22"/>
-        </w:rPr>
-        <w:t>modification of</w:t>
-      </w:r>
-      <w:r>
-        <w:rPr>
-          <w:sz w:val="22"/>
-          <w:szCs w:val="22"/>
-        </w:rPr>
-        <w:t xml:space="preserve"> components </w:t>
-      </w:r>
-      <w:r>
-        <w:rPr>
-          <w:sz w:val="22"/>
-          <w:szCs w:val="22"/>
-        </w:rPr>
-        <w:t xml:space="preserve">and codes </w:t>
-      </w:r>
-      <w:r>
-        <w:rPr>
-          <w:sz w:val="22"/>
-          <w:szCs w:val="22"/>
-        </w:rPr>
-        <w:t xml:space="preserve">were also considered </w:t>
-      </w:r>
-      <w:r>
-        <w:rPr>
-          <w:sz w:val="22"/>
-          <w:szCs w:val="22"/>
-        </w:rPr>
-        <w:t xml:space="preserve">for the ease of implementation. </w:t>
-      </w:r>
-      <w:r>
-        <w:rPr>
-          <w:sz w:val="22"/>
-          <w:szCs w:val="22"/>
-        </w:rPr>
         <w:t>T</w:t>
       </w:r>
       <w:r>
@@ -854,14 +895,49 @@
           <w:sz w:val="22"/>
           <w:szCs w:val="22"/>
         </w:rPr>
-        <w:t xml:space="preserve">challenge was </w:t>
-      </w:r>
-      <w:r>
-        <w:rPr>
-          <w:sz w:val="22"/>
-          <w:szCs w:val="22"/>
-        </w:rPr>
-        <w:t xml:space="preserve">stabilizing </w:t>
+        <w:t>challenge</w:t>
+      </w:r>
+      <w:r>
+        <w:rPr>
+          <w:sz w:val="22"/>
+          <w:szCs w:val="22"/>
+        </w:rPr>
+        <w:t xml:space="preserve"> of the project</w:t>
+      </w:r>
+      <w:r>
+        <w:rPr>
+          <w:sz w:val="22"/>
+          <w:szCs w:val="22"/>
+        </w:rPr>
+        <w:t xml:space="preserve"> was </w:t>
+      </w:r>
+      <w:r>
+        <w:rPr>
+          <w:sz w:val="22"/>
+          <w:szCs w:val="22"/>
+        </w:rPr>
+        <w:t xml:space="preserve">to </w:t>
+      </w:r>
+      <w:r>
+        <w:rPr>
+          <w:sz w:val="22"/>
+          <w:szCs w:val="22"/>
+        </w:rPr>
+        <w:t>stabiliz</w:t>
+      </w:r>
+      <w:r>
+        <w:rPr>
+          <w:sz w:val="22"/>
+          <w:szCs w:val="22"/>
+        </w:rPr>
+        <w:t>e the</w:t>
+      </w:r>
+      <w:r>
+        <w:rPr>
+          <w:sz w:val="22"/>
+          <w:szCs w:val="22"/>
+        </w:rPr>
+        <w:t xml:space="preserve"> </w:t>
       </w:r>
       <w:r>
         <w:rPr>
@@ -882,14 +958,35 @@
           <w:sz w:val="22"/>
           <w:szCs w:val="22"/>
         </w:rPr>
-        <w:t>in PID control logic.</w:t>
-      </w:r>
-      <w:r>
-        <w:rPr>
-          <w:sz w:val="22"/>
-          <w:szCs w:val="22"/>
-        </w:rPr>
-        <w:t xml:space="preserve"> Following are the detailed and novel steps that we followed to finalize the project. </w:t>
+        <w:t xml:space="preserve">using </w:t>
+      </w:r>
+      <w:r>
+        <w:rPr>
+          <w:sz w:val="22"/>
+          <w:szCs w:val="22"/>
+        </w:rPr>
+        <w:t>PID control logic.</w:t>
+      </w:r>
+      <w:r>
+        <w:rPr>
+          <w:sz w:val="22"/>
+          <w:szCs w:val="22"/>
+        </w:rPr>
+        <w:t xml:space="preserve"> Following are the detailed steps that we </w:t>
+      </w:r>
+      <w:r>
+        <w:rPr>
+          <w:sz w:val="22"/>
+          <w:szCs w:val="22"/>
+        </w:rPr>
+        <w:t>took</w:t>
+      </w:r>
+      <w:r>
+        <w:rPr>
+          <w:sz w:val="22"/>
+          <w:szCs w:val="22"/>
+        </w:rPr>
+        <w:t xml:space="preserve"> to finalize the project. </w:t>
       </w:r>
     </w:p>
     <w:p>
@@ -914,7 +1011,6 @@
           <w:sz w:val="22"/>
           <w:szCs w:val="22"/>
         </w:rPr>
-        <w:lastRenderedPageBreak/>
         <w:t>DESIGN COMPONENTS</w:t>
       </w:r>
     </w:p>
@@ -934,13 +1030,23 @@
           <w:szCs w:val="22"/>
         </w:rPr>
       </w:pPr>
-      <w:r>
-        <w:rPr>
-          <w:rFonts w:ascii="Times New Roman" w:hAnsi="Times New Roman"/>
-          <w:sz w:val="22"/>
-          <w:szCs w:val="22"/>
-        </w:rPr>
-        <w:t xml:space="preserve">i) FRZ-KL25Z Microcontroller, ii) </w:t>
+      <w:proofErr w:type="spellStart"/>
+      <w:r>
+        <w:rPr>
+          <w:rFonts w:ascii="Times New Roman" w:hAnsi="Times New Roman"/>
+          <w:sz w:val="22"/>
+          <w:szCs w:val="22"/>
+        </w:rPr>
+        <w:t>i</w:t>
+      </w:r>
+      <w:proofErr w:type="spellEnd"/>
+      <w:r>
+        <w:rPr>
+          <w:rFonts w:ascii="Times New Roman" w:hAnsi="Times New Roman"/>
+          <w:sz w:val="22"/>
+          <w:szCs w:val="22"/>
+        </w:rPr>
+        <w:t xml:space="preserve">) FRZ-KL25Z Microcontroller, ii) </w:t>
       </w:r>
       <w:r>
         <w:rPr>
@@ -1175,7 +1281,77 @@
           <w:sz w:val="22"/>
           <w:szCs w:val="22"/>
         </w:rPr>
-        <w:t xml:space="preserve"> the output of IMU resulting the error which actually sends the instruction to the Motor Drive module and </w:t>
+        <w:t xml:space="preserve"> the output of IMU </w:t>
+      </w:r>
+      <w:r>
+        <w:rPr>
+          <w:sz w:val="22"/>
+          <w:szCs w:val="22"/>
+        </w:rPr>
+        <w:t>and compared it to a desired angle</w:t>
+      </w:r>
+      <w:r>
+        <w:rPr>
+          <w:sz w:val="22"/>
+          <w:szCs w:val="22"/>
+        </w:rPr>
+        <w:t xml:space="preserve"> from the vertical position</w:t>
+      </w:r>
+      <w:r>
+        <w:rPr>
+          <w:sz w:val="22"/>
+          <w:szCs w:val="22"/>
+        </w:rPr>
+        <w:t>, thus giving an</w:t>
+      </w:r>
+      <w:r>
+        <w:rPr>
+          <w:sz w:val="22"/>
+          <w:szCs w:val="22"/>
+        </w:rPr>
+        <w:t xml:space="preserve"> error which </w:t>
+      </w:r>
+      <w:r>
+        <w:rPr>
+          <w:sz w:val="22"/>
+          <w:szCs w:val="22"/>
+        </w:rPr>
+        <w:t xml:space="preserve">is sent to </w:t>
+      </w:r>
+      <w:r>
+        <w:rPr>
+          <w:sz w:val="22"/>
+          <w:szCs w:val="22"/>
+        </w:rPr>
+        <w:t>the Motor Drive module</w:t>
+      </w:r>
+      <w:r>
+        <w:rPr>
+          <w:sz w:val="22"/>
+          <w:szCs w:val="22"/>
+        </w:rPr>
+        <w:t xml:space="preserve"> as a Pulse Width Modulation command</w:t>
+      </w:r>
+      <w:r>
+        <w:rPr>
+          <w:sz w:val="22"/>
+          <w:szCs w:val="22"/>
+        </w:rPr>
+        <w:t xml:space="preserve"> </w:t>
+      </w:r>
+      <w:r>
+        <w:rPr>
+          <w:sz w:val="22"/>
+          <w:szCs w:val="22"/>
+        </w:rPr>
+        <w:t xml:space="preserve">to drive the motors </w:t>
+      </w:r>
+      <w:r>
+        <w:rPr>
+          <w:sz w:val="22"/>
+          <w:szCs w:val="22"/>
+        </w:rPr>
+        <w:t xml:space="preserve">and </w:t>
       </w:r>
       <w:r>
         <w:rPr>
@@ -1196,79 +1372,134 @@
           <w:sz w:val="22"/>
           <w:szCs w:val="22"/>
         </w:rPr>
-        <w:t xml:space="preserve"> body, and we call it “self-balancing robot”.</w:t>
-      </w:r>
-    </w:p>
-    <w:p>
-      <w:pPr>
-        <w:rPr>
-          <w:sz w:val="22"/>
-          <w:szCs w:val="22"/>
-        </w:rPr>
-      </w:pPr>
-    </w:p>
-    <w:p>
-      <w:pPr>
-        <w:rPr>
-          <w:sz w:val="22"/>
-          <w:szCs w:val="22"/>
-        </w:rPr>
-      </w:pPr>
-      <w:r>
-        <w:rPr>
-          <w:sz w:val="22"/>
-          <w:szCs w:val="22"/>
-        </w:rPr>
-        <w:t xml:space="preserve">In this </w:t>
-      </w:r>
-      <w:r>
-        <w:rPr>
-          <w:sz w:val="22"/>
-          <w:szCs w:val="22"/>
-        </w:rPr>
-        <w:t>experiment our main principal of logic</w:t>
-      </w:r>
-      <w:r>
-        <w:rPr>
-          <w:sz w:val="22"/>
-          <w:szCs w:val="22"/>
-        </w:rPr>
-        <w:t xml:space="preserve"> was </w:t>
-      </w:r>
-      <w:r>
-        <w:rPr>
-          <w:sz w:val="22"/>
-          <w:szCs w:val="22"/>
-        </w:rPr>
-        <w:t xml:space="preserve">based on </w:t>
-      </w:r>
-      <w:r>
-        <w:rPr>
-          <w:sz w:val="22"/>
-          <w:szCs w:val="22"/>
-        </w:rPr>
-        <w:t>PID control.</w:t>
-      </w:r>
-      <w:r>
-        <w:rPr>
-          <w:sz w:val="22"/>
-          <w:szCs w:val="22"/>
-        </w:rPr>
-        <w:t xml:space="preserve"> We set the variables and observed the gains to find the error. Our desired values, acted as an input of PID controller, compared with actual output. Following mathematical </w:t>
-      </w:r>
-      <w:r>
-        <w:rPr>
-          <w:sz w:val="22"/>
-          <w:szCs w:val="22"/>
-        </w:rPr>
-        <w:t xml:space="preserve">equation </w:t>
-      </w:r>
-      <w:r>
-        <w:rPr>
-          <w:sz w:val="22"/>
-          <w:szCs w:val="22"/>
-        </w:rPr>
-        <w:t>was considered during simulation.</w:t>
+        <w:t xml:space="preserve"> body</w:t>
+      </w:r>
+      <w:r>
+        <w:rPr>
+          <w:sz w:val="22"/>
+          <w:szCs w:val="22"/>
+        </w:rPr>
+        <w:t>.</w:t>
+      </w:r>
+    </w:p>
+    <w:p>
+      <w:pPr>
+        <w:rPr>
+          <w:sz w:val="22"/>
+          <w:szCs w:val="22"/>
+        </w:rPr>
+      </w:pPr>
+    </w:p>
+    <w:p>
+      <w:pPr>
+        <w:rPr>
+          <w:sz w:val="22"/>
+          <w:szCs w:val="22"/>
+        </w:rPr>
+      </w:pPr>
+      <w:r>
+        <w:rPr>
+          <w:sz w:val="22"/>
+          <w:szCs w:val="22"/>
+        </w:rPr>
+        <w:t>T</w:t>
+      </w:r>
+      <w:r>
+        <w:rPr>
+          <w:sz w:val="22"/>
+          <w:szCs w:val="22"/>
+        </w:rPr>
+        <w:t xml:space="preserve">his </w:t>
+      </w:r>
+      <w:r>
+        <w:rPr>
+          <w:sz w:val="22"/>
+          <w:szCs w:val="22"/>
+        </w:rPr>
+        <w:t xml:space="preserve">experiment </w:t>
+      </w:r>
+      <w:r>
+        <w:rPr>
+          <w:sz w:val="22"/>
+          <w:szCs w:val="22"/>
+        </w:rPr>
+        <w:t xml:space="preserve">used the </w:t>
+      </w:r>
+      <w:r>
+        <w:rPr>
+          <w:sz w:val="22"/>
+          <w:szCs w:val="22"/>
+        </w:rPr>
+        <w:t>PID control</w:t>
+      </w:r>
+      <w:r>
+        <w:rPr>
+          <w:sz w:val="22"/>
+          <w:szCs w:val="22"/>
+        </w:rPr>
+        <w:t>ler</w:t>
+      </w:r>
+      <w:r>
+        <w:rPr>
+          <w:sz w:val="22"/>
+          <w:szCs w:val="22"/>
+        </w:rPr>
+        <w:t xml:space="preserve"> as per the equation below</w:t>
+      </w:r>
+      <w:r>
+        <w:rPr>
+          <w:sz w:val="22"/>
+          <w:szCs w:val="22"/>
+        </w:rPr>
+        <w:t xml:space="preserve">, where </w:t>
+      </w:r>
+      <w:proofErr w:type="spellStart"/>
+      <w:r>
+        <w:rPr>
+          <w:sz w:val="22"/>
+          <w:szCs w:val="22"/>
+        </w:rPr>
+        <w:t>Kp</w:t>
+      </w:r>
+      <w:proofErr w:type="spellEnd"/>
+      <w:r>
+        <w:rPr>
+          <w:sz w:val="22"/>
+          <w:szCs w:val="22"/>
+        </w:rPr>
+        <w:t xml:space="preserve"> is the proportional gain applied to the current </w:t>
+      </w:r>
+      <w:bookmarkStart w:id="0" w:name="_GoBack"/>
+      <w:r>
+        <w:rPr>
+          <w:sz w:val="22"/>
+          <w:szCs w:val="22"/>
+        </w:rPr>
+        <w:t xml:space="preserve">error, </w:t>
+      </w:r>
+      <w:proofErr w:type="spellStart"/>
+      <w:r>
+        <w:rPr>
+          <w:sz w:val="22"/>
+          <w:szCs w:val="22"/>
+        </w:rPr>
+        <w:t>Kd</w:t>
+      </w:r>
+      <w:proofErr w:type="spellEnd"/>
+      <w:r>
+        <w:rPr>
+          <w:sz w:val="22"/>
+          <w:szCs w:val="22"/>
+        </w:rPr>
+        <w:t xml:space="preserve"> is the derivative gain applied to </w:t>
+      </w:r>
+      <w:bookmarkEnd w:id="0"/>
+      <w:r>
+        <w:rPr>
+          <w:sz w:val="22"/>
+          <w:szCs w:val="22"/>
+        </w:rPr>
+        <w:t>future error and Ki is the integral gain applied to past errors.</w:t>
       </w:r>
     </w:p>
     <w:p>
@@ -1285,6 +1516,7 @@
               <w:rFonts w:ascii="Cambria Math" w:hAnsi="Cambria Math"/>
               <w:sz w:val="18"/>
             </w:rPr>
+            <w:lastRenderedPageBreak/>
             <m:t>u</m:t>
           </m:r>
           <m:d>
@@ -1405,28 +1637,7 @@
               <w:rFonts w:ascii="Cambria Math" w:hAnsi="Cambria Math"/>
               <w:sz w:val="18"/>
             </w:rPr>
-            <m:t>e(t)</m:t>
-          </m:r>
-          <m:r>
-            <w:rPr>
-              <w:rFonts w:ascii="Cambria Math" w:hAnsi="Cambria Math"/>
-              <w:sz w:val="18"/>
-            </w:rPr>
-            <m:t>+K</m:t>
-          </m:r>
-          <m:r>
-            <w:rPr>
-              <w:rFonts w:ascii="Cambria Math" w:hAnsi="Cambria Math"/>
-              <w:sz w:val="18"/>
-            </w:rPr>
-            <m:t>i</m:t>
-          </m:r>
-          <m:r>
-            <w:rPr>
-              <w:rFonts w:ascii="Cambria Math" w:hAnsi="Cambria Math"/>
-              <w:sz w:val="18"/>
-            </w:rPr>
-            <m:t>*</m:t>
+            <m:t>e(t)+Ki*</m:t>
           </m:r>
           <m:r>
             <m:rPr>
@@ -1490,6 +1701,38 @@
     </w:p>
     <w:p>
       <w:pPr>
+        <w:spacing w:after="0"/>
+        <w:rPr>
+          <w:sz w:val="18"/>
+        </w:rPr>
+      </w:pPr>
+    </w:p>
+    <w:p>
+      <w:pPr>
+        <w:spacing w:after="0"/>
+        <w:rPr>
+          <w:sz w:val="18"/>
+        </w:rPr>
+      </w:pPr>
+    </w:p>
+    <w:p>
+      <w:pPr>
+        <w:spacing w:after="0"/>
+        <w:rPr>
+          <w:sz w:val="18"/>
+        </w:rPr>
+      </w:pPr>
+    </w:p>
+    <w:p>
+      <w:pPr>
+        <w:spacing w:after="0"/>
+        <w:rPr>
+          <w:sz w:val="18"/>
+        </w:rPr>
+      </w:pPr>
+    </w:p>
+    <w:p>
+      <w:pPr>
         <w:pStyle w:val="ListParagraph"/>
         <w:numPr>
           <w:ilvl w:val="0"/>
@@ -1506,7 +1749,6 @@
           <w:i/>
           <w:sz w:val="20"/>
         </w:rPr>
-        <w:lastRenderedPageBreak/>
         <w:t>MCU</w:t>
       </w:r>
       <w:r>
@@ -1539,7 +1781,7 @@
           <w:sz w:val="22"/>
           <w:szCs w:val="22"/>
         </w:rPr>
-        <w:t xml:space="preserve">The Microcontroller that we used is very popular one in ARM Cortex Family and it is </w:t>
+        <w:t xml:space="preserve">The Microcontroller that we used is very popular in ARM Cortex Family and it is </w:t>
       </w:r>
       <w:r>
         <w:rPr>
@@ -1553,7 +1795,37 @@
           <w:sz w:val="22"/>
           <w:szCs w:val="22"/>
         </w:rPr>
-        <w:t>. It is compact in design with lot of built in integrated facilities such as 32-bit fast I/O access port, 128 KB flash memory, DMA Controller, Voltage regulator, clocks, 12 bit DAC, PWM module</w:t>
+        <w:t xml:space="preserve">. It is compact in design with lot of built in integrated </w:t>
+      </w:r>
+      <w:r>
+        <w:rPr>
+          <w:sz w:val="22"/>
+          <w:szCs w:val="22"/>
+        </w:rPr>
+        <w:t>features</w:t>
+      </w:r>
+      <w:r>
+        <w:rPr>
+          <w:sz w:val="22"/>
+          <w:szCs w:val="22"/>
+        </w:rPr>
+        <w:t xml:space="preserve"> such as 32-bit fast I/O access port, 128 KB flash memory, DMA Controller, Voltage regulator, clocks, </w:t>
+      </w:r>
+      <w:proofErr w:type="gramStart"/>
+      <w:r>
+        <w:rPr>
+          <w:sz w:val="22"/>
+          <w:szCs w:val="22"/>
+        </w:rPr>
+        <w:t>12 bit</w:t>
+      </w:r>
+      <w:proofErr w:type="gramEnd"/>
+      <w:r>
+        <w:rPr>
+          <w:sz w:val="22"/>
+          <w:szCs w:val="22"/>
+        </w:rPr>
+        <w:t xml:space="preserve"> DAC, PWM module</w:t>
       </w:r>
       <w:r>
         <w:rPr>
@@ -1581,7 +1853,21 @@
           <w:sz w:val="22"/>
           <w:szCs w:val="22"/>
         </w:rPr>
-        <w:t>We powered the board with 4 nos. AA battery and we designed a common ground in the bread board so that no value is floated in the circuit.</w:t>
+        <w:t>We powered the board with 4 nos. AA batter</w:t>
+      </w:r>
+      <w:r>
+        <w:rPr>
+          <w:sz w:val="22"/>
+          <w:szCs w:val="22"/>
+        </w:rPr>
+        <w:t>ies</w:t>
+      </w:r>
+      <w:r>
+        <w:rPr>
+          <w:sz w:val="22"/>
+          <w:szCs w:val="22"/>
+        </w:rPr>
+        <w:t xml:space="preserve"> and we designed a common ground so that no value is floated in the circuit.</w:t>
       </w:r>
     </w:p>
     <w:p>
@@ -1660,77 +1946,168 @@
           <w:sz w:val="22"/>
           <w:szCs w:val="22"/>
         </w:rPr>
-        <w:t xml:space="preserve"> we utilized the IMU as a main sensor. </w:t>
-      </w:r>
-      <w:r>
-        <w:rPr>
-          <w:sz w:val="22"/>
-          <w:szCs w:val="22"/>
-        </w:rPr>
-        <w:t xml:space="preserve">It acted as an accelerometer and gyroscopes. </w:t>
-      </w:r>
-      <w:r>
-        <w:rPr>
-          <w:sz w:val="22"/>
-          <w:szCs w:val="22"/>
-        </w:rPr>
-        <w:t xml:space="preserve">It measures and reports orientation, velocity and gravitational forces through </w:t>
-      </w:r>
-      <w:r>
-        <w:rPr>
-          <w:sz w:val="22"/>
-          <w:szCs w:val="22"/>
-        </w:rPr>
-        <w:t>accelerometer and gyroscopes</w:t>
-      </w:r>
-      <w:r>
-        <w:rPr>
-          <w:sz w:val="22"/>
-          <w:szCs w:val="22"/>
-        </w:rPr>
-        <w:t xml:space="preserve">. </w:t>
-      </w:r>
-      <w:r>
-        <w:rPr>
-          <w:sz w:val="22"/>
-          <w:szCs w:val="22"/>
-        </w:rPr>
-        <w:t xml:space="preserve">In our code we have set variable parameters and when the angular value is changed </w:t>
-      </w:r>
-      <w:r>
-        <w:rPr>
-          <w:sz w:val="22"/>
-          <w:szCs w:val="22"/>
-        </w:rPr>
-        <w:t xml:space="preserve">and compared then </w:t>
-      </w:r>
-      <w:r>
-        <w:rPr>
-          <w:sz w:val="22"/>
-          <w:szCs w:val="22"/>
-        </w:rPr>
-        <w:t>it co</w:t>
-      </w:r>
-      <w:r>
-        <w:rPr>
-          <w:sz w:val="22"/>
-          <w:szCs w:val="22"/>
-        </w:rPr>
-        <w:t>ntrolled the speed of the motor maintaining the code</w:t>
-      </w:r>
-      <w:r>
-        <w:rPr>
-          <w:sz w:val="22"/>
-          <w:szCs w:val="22"/>
-        </w:rPr>
-        <w:t>s</w:t>
-      </w:r>
-      <w:r>
-        <w:rPr>
-          <w:sz w:val="22"/>
-          <w:szCs w:val="22"/>
-        </w:rPr>
-        <w:t xml:space="preserve"> of conduct. </w:t>
+        <w:t xml:space="preserve"> we utilized the </w:t>
+      </w:r>
+      <w:r>
+        <w:rPr>
+          <w:sz w:val="22"/>
+          <w:szCs w:val="22"/>
+        </w:rPr>
+        <w:t xml:space="preserve">MPU 9255 </w:t>
+      </w:r>
+      <w:r>
+        <w:rPr>
+          <w:sz w:val="22"/>
+          <w:szCs w:val="22"/>
+        </w:rPr>
+        <w:t xml:space="preserve">IMU as a main sensor. </w:t>
+      </w:r>
+      <w:r>
+        <w:rPr>
+          <w:sz w:val="22"/>
+          <w:szCs w:val="22"/>
+        </w:rPr>
+        <w:t xml:space="preserve">It </w:t>
+      </w:r>
+      <w:r>
+        <w:rPr>
+          <w:sz w:val="22"/>
+          <w:szCs w:val="22"/>
+        </w:rPr>
+        <w:t xml:space="preserve">is </w:t>
+      </w:r>
+      <w:r>
+        <w:rPr>
+          <w:sz w:val="22"/>
+          <w:szCs w:val="22"/>
+        </w:rPr>
+        <w:t>a</w:t>
+      </w:r>
+      <w:r>
+        <w:rPr>
+          <w:sz w:val="22"/>
+          <w:szCs w:val="22"/>
+        </w:rPr>
+        <w:t xml:space="preserve"> composed of an </w:t>
+      </w:r>
+      <w:r>
+        <w:rPr>
+          <w:sz w:val="22"/>
+          <w:szCs w:val="22"/>
+        </w:rPr>
+        <w:t>accelerometer</w:t>
+      </w:r>
+      <w:r>
+        <w:rPr>
+          <w:sz w:val="22"/>
+          <w:szCs w:val="22"/>
+        </w:rPr>
+        <w:t xml:space="preserve">, </w:t>
+      </w:r>
+      <w:r>
+        <w:rPr>
+          <w:sz w:val="22"/>
+          <w:szCs w:val="22"/>
+        </w:rPr>
+        <w:t>gyroscope</w:t>
+      </w:r>
+      <w:r>
+        <w:rPr>
+          <w:sz w:val="22"/>
+          <w:szCs w:val="22"/>
+        </w:rPr>
+        <w:t>, pressure meter and magnetic compass, although the last 2 features are not used in this project</w:t>
+      </w:r>
+      <w:r>
+        <w:rPr>
+          <w:sz w:val="22"/>
+          <w:szCs w:val="22"/>
+        </w:rPr>
+        <w:t xml:space="preserve"> </w:t>
+      </w:r>
+      <w:r>
+        <w:rPr>
+          <w:sz w:val="22"/>
+          <w:szCs w:val="22"/>
+        </w:rPr>
+        <w:t xml:space="preserve">It measures and reports orientation, velocity and gravitational forces through accelerometer and gyroscopes. </w:t>
+      </w:r>
+      <w:r>
+        <w:rPr>
+          <w:sz w:val="22"/>
+          <w:szCs w:val="22"/>
+        </w:rPr>
+        <w:t>It combines the readings of the gyro and of the accelerometer through the equation</w:t>
+      </w:r>
+    </w:p>
+    <w:p>
+      <w:pPr>
+        <w:spacing w:after="0"/>
+        <w:rPr>
+          <w:sz w:val="22"/>
+          <w:szCs w:val="22"/>
+        </w:rPr>
+      </w:pPr>
+    </w:p>
+    <w:p>
+      <w:pPr>
+        <w:spacing w:after="0"/>
+        <w:rPr>
+          <w:sz w:val="22"/>
+          <w:szCs w:val="22"/>
+        </w:rPr>
+      </w:pPr>
+      <m:oMathPara>
+        <m:oMath>
+          <m:r>
+            <w:rPr>
+              <w:rFonts w:ascii="Cambria Math" w:hAnsi="Cambria Math"/>
+              <w:sz w:val="18"/>
+            </w:rPr>
+            <m:t>Angle = 0.98 * (Angle + gyroAngle) + 0.02f * accAngle</m:t>
+          </m:r>
+        </m:oMath>
+      </m:oMathPara>
+    </w:p>
+    <w:p>
+      <w:pPr>
+        <w:spacing w:after="0"/>
+        <w:rPr>
+          <w:sz w:val="22"/>
+          <w:szCs w:val="22"/>
+        </w:rPr>
+      </w:pPr>
+    </w:p>
+    <w:p>
+      <w:pPr>
+        <w:spacing w:after="0"/>
+        <w:rPr>
+          <w:sz w:val="22"/>
+          <w:szCs w:val="22"/>
+        </w:rPr>
+      </w:pPr>
+      <w:r>
+        <w:rPr>
+          <w:sz w:val="22"/>
+          <w:szCs w:val="22"/>
+        </w:rPr>
+        <w:t xml:space="preserve">The IMU </w:t>
+      </w:r>
+      <w:proofErr w:type="gramStart"/>
+      <w:r>
+        <w:rPr>
+          <w:sz w:val="22"/>
+          <w:szCs w:val="22"/>
+        </w:rPr>
+        <w:t>has to</w:t>
+      </w:r>
+      <w:proofErr w:type="gramEnd"/>
+      <w:r>
+        <w:rPr>
+          <w:sz w:val="22"/>
+          <w:szCs w:val="22"/>
+        </w:rPr>
+        <w:t xml:space="preserve"> combine the gyro and accelerometer readings because the accelerometer will give false readings if the structure is moving and thus it needs the gyro to give a more accurate reading of the angle.</w:t>
       </w:r>
     </w:p>
     <w:p>
@@ -1792,7 +2169,23 @@
           <w:sz w:val="22"/>
           <w:szCs w:val="22"/>
         </w:rPr>
-        <w:t xml:space="preserve">We have used this </w:t>
+        <w:t xml:space="preserve">We have used </w:t>
+      </w:r>
+      <w:r>
+        <w:rPr>
+          <w:rFonts w:ascii="Times New Roman" w:hAnsi="Times New Roman"/>
+          <w:sz w:val="22"/>
+          <w:szCs w:val="22"/>
+        </w:rPr>
+        <w:t>a</w:t>
+      </w:r>
+      <w:r>
+        <w:rPr>
+          <w:rFonts w:ascii="Times New Roman" w:hAnsi="Times New Roman"/>
+          <w:sz w:val="22"/>
+          <w:szCs w:val="22"/>
+        </w:rPr>
+        <w:t xml:space="preserve"> </w:t>
       </w:r>
       <w:r>
         <w:rPr>
@@ -1816,15 +2209,79 @@
           <w:sz w:val="22"/>
           <w:szCs w:val="22"/>
         </w:rPr>
-        <w:t xml:space="preserve">each in both directions. It has also heat sync and can handle up to 35V. </w:t>
-      </w:r>
-      <w:r>
-        <w:rPr>
-          <w:rFonts w:ascii="Times New Roman" w:hAnsi="Times New Roman"/>
-          <w:sz w:val="22"/>
-          <w:szCs w:val="22"/>
-        </w:rPr>
-        <w:t>We powered this module through 9V battery. We connected the output pin to two motors and wrote a short code of PWM controller to control directly from the MCU and actual values from the IMU.</w:t>
+        <w:t xml:space="preserve">each in both directions. It has also </w:t>
+      </w:r>
+      <w:r>
+        <w:rPr>
+          <w:rFonts w:ascii="Times New Roman" w:hAnsi="Times New Roman"/>
+          <w:sz w:val="22"/>
+          <w:szCs w:val="22"/>
+        </w:rPr>
+        <w:t xml:space="preserve">a </w:t>
+      </w:r>
+      <w:r>
+        <w:rPr>
+          <w:rFonts w:ascii="Times New Roman" w:hAnsi="Times New Roman"/>
+          <w:sz w:val="22"/>
+          <w:szCs w:val="22"/>
+        </w:rPr>
+        <w:t>heat s</w:t>
+      </w:r>
+      <w:r>
+        <w:rPr>
+          <w:rFonts w:ascii="Times New Roman" w:hAnsi="Times New Roman"/>
+          <w:sz w:val="22"/>
+          <w:szCs w:val="22"/>
+        </w:rPr>
+        <w:t>ink</w:t>
+      </w:r>
+      <w:r>
+        <w:rPr>
+          <w:rFonts w:ascii="Times New Roman" w:hAnsi="Times New Roman"/>
+          <w:sz w:val="22"/>
+          <w:szCs w:val="22"/>
+        </w:rPr>
+        <w:t xml:space="preserve"> and can handle up to 35V. </w:t>
+      </w:r>
+      <w:r>
+        <w:rPr>
+          <w:rFonts w:ascii="Times New Roman" w:hAnsi="Times New Roman"/>
+          <w:sz w:val="22"/>
+          <w:szCs w:val="22"/>
+        </w:rPr>
+        <w:t>We powered this module through</w:t>
+      </w:r>
+      <w:r>
+        <w:rPr>
+          <w:rFonts w:ascii="Times New Roman" w:hAnsi="Times New Roman"/>
+          <w:sz w:val="22"/>
+          <w:szCs w:val="22"/>
+        </w:rPr>
+        <w:t xml:space="preserve"> a</w:t>
+      </w:r>
+      <w:r>
+        <w:rPr>
+          <w:rFonts w:ascii="Times New Roman" w:hAnsi="Times New Roman"/>
+          <w:sz w:val="22"/>
+          <w:szCs w:val="22"/>
+        </w:rPr>
+        <w:t xml:space="preserve"> 9V battery. </w:t>
+      </w:r>
+      <w:r>
+        <w:rPr>
+          <w:rFonts w:ascii="Times New Roman" w:hAnsi="Times New Roman"/>
+          <w:sz w:val="22"/>
+          <w:szCs w:val="22"/>
+        </w:rPr>
+        <w:t xml:space="preserve">There are three inputs per motor to the module, a Pulse Width Modulation command for the speed, and two inputs giving the direction in which the motor tuns. </w:t>
+      </w:r>
+      <w:r>
+        <w:rPr>
+          <w:rFonts w:ascii="Times New Roman" w:hAnsi="Times New Roman"/>
+          <w:sz w:val="22"/>
+          <w:szCs w:val="22"/>
+        </w:rPr>
+        <w:t>There are two output pins per motor connected to their respective motor.</w:t>
       </w:r>
     </w:p>
     <w:p>
@@ -1915,15 +2372,47 @@
           <w:sz w:val="22"/>
           <w:szCs w:val="22"/>
         </w:rPr>
-        <w:t xml:space="preserve"> module to control it remotely. </w:t>
-      </w:r>
-      <w:r>
-        <w:rPr>
-          <w:rFonts w:ascii="Times New Roman" w:hAnsi="Times New Roman"/>
-          <w:sz w:val="22"/>
-          <w:szCs w:val="22"/>
-        </w:rPr>
-        <w:t>We have developed a mobile application so that we can control the direction and speed from our mobile devices.</w:t>
+        <w:t xml:space="preserve"> module to control </w:t>
+      </w:r>
+      <w:r>
+        <w:rPr>
+          <w:rFonts w:ascii="Times New Roman" w:hAnsi="Times New Roman"/>
+          <w:sz w:val="22"/>
+          <w:szCs w:val="22"/>
+        </w:rPr>
+        <w:t xml:space="preserve">the robot </w:t>
+      </w:r>
+      <w:r>
+        <w:rPr>
+          <w:rFonts w:ascii="Times New Roman" w:hAnsi="Times New Roman"/>
+          <w:sz w:val="22"/>
+          <w:szCs w:val="22"/>
+        </w:rPr>
+        <w:t xml:space="preserve">remotely. </w:t>
+      </w:r>
+      <w:r>
+        <w:rPr>
+          <w:rFonts w:ascii="Times New Roman" w:hAnsi="Times New Roman"/>
+          <w:sz w:val="22"/>
+          <w:szCs w:val="22"/>
+        </w:rPr>
+        <w:t xml:space="preserve">We have developed a mobile application so that we can control the direction and speed from </w:t>
+      </w:r>
+      <w:r>
+        <w:rPr>
+          <w:rFonts w:ascii="Times New Roman" w:hAnsi="Times New Roman"/>
+          <w:sz w:val="22"/>
+          <w:szCs w:val="22"/>
+        </w:rPr>
+        <w:t>a</w:t>
+      </w:r>
+      <w:r>
+        <w:rPr>
+          <w:rFonts w:ascii="Times New Roman" w:hAnsi="Times New Roman"/>
+          <w:sz w:val="22"/>
+          <w:szCs w:val="22"/>
+        </w:rPr>
+        <w:t xml:space="preserve"> mobile device.</w:t>
       </w:r>
     </w:p>
     <w:p>
@@ -1978,7 +2467,15 @@
           <w:sz w:val="22"/>
           <w:szCs w:val="22"/>
         </w:rPr>
-        <w:t>Our main function executes based on the popular control theory PID technique where K</w:t>
+        <w:t xml:space="preserve">Our main function executes based on the popular control theory PID technique where </w:t>
+      </w:r>
+      <w:proofErr w:type="spellStart"/>
+      <w:r>
+        <w:rPr>
+          <w:sz w:val="22"/>
+          <w:szCs w:val="22"/>
+        </w:rPr>
+        <w:t>K</w:t>
       </w:r>
       <w:r>
         <w:rPr>
@@ -1988,6 +2485,7 @@
         </w:rPr>
         <w:t>p</w:t>
       </w:r>
+      <w:proofErr w:type="spellEnd"/>
       <w:r>
         <w:rPr>
           <w:sz w:val="22"/>
@@ -2008,7 +2506,15 @@
           <w:sz w:val="22"/>
           <w:szCs w:val="22"/>
         </w:rPr>
-        <w:t xml:space="preserve"> and K</w:t>
+        <w:t xml:space="preserve"> and </w:t>
+      </w:r>
+      <w:proofErr w:type="spellStart"/>
+      <w:r>
+        <w:rPr>
+          <w:sz w:val="22"/>
+          <w:szCs w:val="22"/>
+        </w:rPr>
+        <w:t>K</w:t>
       </w:r>
       <w:r>
         <w:rPr>
@@ -2018,6 +2524,7 @@
         </w:rPr>
         <w:t>d</w:t>
       </w:r>
+      <w:proofErr w:type="spellEnd"/>
       <w:r>
         <w:rPr>
           <w:sz w:val="22"/>
@@ -2040,11 +2547,10 @@
           <w:szCs w:val="22"/>
           <w:lang w:val="en-GB" w:eastAsia="en-GB"/>
         </w:rPr>
-        <w:lastRenderedPageBreak/>
         <w:drawing>
-          <wp:inline distT="0" distB="0" distL="0" distR="0" wp14:anchorId="3FFC5F5C" wp14:editId="1EDFFB98">
-            <wp:extent cx="2464435" cy="1130300"/>
-            <wp:effectExtent l="0" t="0" r="0" b="12700"/>
+          <wp:inline distT="0" distB="0" distL="0" distR="0" wp14:anchorId="3FFC5F5C" wp14:editId="2C378A3F">
+            <wp:extent cx="3004395" cy="1377950"/>
+            <wp:effectExtent l="0" t="0" r="5715" b="0"/>
             <wp:docPr id="1" name="Picture 1"/>
             <wp:cNvGraphicFramePr>
               <a:graphicFrameLocks xmlns:a="http://schemas.openxmlformats.org/drawingml/2006/main" noChangeAspect="1"/>
@@ -2071,7 +2577,7 @@
                   <pic:spPr>
                     <a:xfrm>
                       <a:off x="0" y="0"/>
-                      <a:ext cx="2464435" cy="1130300"/>
+                      <a:ext cx="3027410" cy="1388506"/>
                     </a:xfrm>
                     <a:prstGeom prst="rect">
                       <a:avLst/>
@@ -2105,8 +2611,47 @@
           <w:sz w:val="22"/>
           <w:szCs w:val="22"/>
         </w:rPr>
-        <w:t>This controller detects errors on the basis of reference value and give its output. The IMU sense the actual angular position and feed the data to PID algorithm to determine the error as a comparison. Thus said robot balance autonomously</w:t>
-      </w:r>
+        <w:t xml:space="preserve">This controller </w:t>
+      </w:r>
+      <w:r>
+        <w:rPr>
+          <w:sz w:val="22"/>
+          <w:szCs w:val="22"/>
+        </w:rPr>
+        <w:t>compares IMU angle values to a desired angle and outputs a command</w:t>
+      </w:r>
+      <w:r>
+        <w:rPr>
+          <w:sz w:val="22"/>
+          <w:szCs w:val="22"/>
+        </w:rPr>
+        <w:t xml:space="preserve"> based on gains </w:t>
+      </w:r>
+      <w:proofErr w:type="spellStart"/>
+      <w:r>
+        <w:rPr>
+          <w:sz w:val="22"/>
+          <w:szCs w:val="22"/>
+        </w:rPr>
+        <w:t>Kp</w:t>
+      </w:r>
+      <w:proofErr w:type="spellEnd"/>
+      <w:r>
+        <w:rPr>
+          <w:sz w:val="22"/>
+          <w:szCs w:val="22"/>
+        </w:rPr>
+        <w:t xml:space="preserve">, Ki, </w:t>
+      </w:r>
+      <w:proofErr w:type="spellStart"/>
+      <w:r>
+        <w:rPr>
+          <w:sz w:val="22"/>
+          <w:szCs w:val="22"/>
+        </w:rPr>
+        <w:t>Kd</w:t>
+      </w:r>
+      <w:proofErr w:type="spellEnd"/>
       <w:r>
         <w:rPr>
           <w:sz w:val="22"/>
@@ -2167,28 +2712,14 @@
           <w:sz w:val="22"/>
           <w:szCs w:val="22"/>
         </w:rPr>
-        <w:t xml:space="preserve">We have used two rechargeable DC battery so that it can act as a power source when moving autonomously. We have used </w:t>
-      </w:r>
-      <w:r>
-        <w:rPr>
-          <w:sz w:val="22"/>
-          <w:szCs w:val="22"/>
-        </w:rPr>
-        <w:t xml:space="preserve">four nos. </w:t>
-      </w:r>
-      <w:r>
-        <w:rPr>
-          <w:sz w:val="22"/>
-          <w:szCs w:val="22"/>
-        </w:rPr>
-        <w:t>Li</w:t>
-      </w:r>
-      <w:r>
-        <w:rPr>
-          <w:sz w:val="22"/>
-          <w:szCs w:val="22"/>
-        </w:rPr>
-        <w:t>-Po</w:t>
+        <w:t xml:space="preserve">We have used </w:t>
+      </w:r>
+      <w:r>
+        <w:rPr>
+          <w:sz w:val="22"/>
+          <w:szCs w:val="22"/>
+        </w:rPr>
+        <w:t>one</w:t>
       </w:r>
       <w:r>
         <w:rPr>
@@ -2202,21 +2733,28 @@
           <w:sz w:val="22"/>
           <w:szCs w:val="22"/>
         </w:rPr>
-        <w:t>1</w:t>
-      </w:r>
-      <w:r>
-        <w:rPr>
-          <w:sz w:val="22"/>
-          <w:szCs w:val="22"/>
-        </w:rPr>
-        <w:t>2</w:t>
-      </w:r>
-      <w:r>
-        <w:rPr>
-          <w:sz w:val="22"/>
-          <w:szCs w:val="22"/>
-        </w:rPr>
-        <w:t>00</w:t>
+        <w:t xml:space="preserve">9V battery to power the motors and four </w:t>
+      </w:r>
+      <w:r>
+        <w:rPr>
+          <w:sz w:val="22"/>
+          <w:szCs w:val="22"/>
+        </w:rPr>
+        <w:t>AA</w:t>
+      </w:r>
+      <w:r>
+        <w:rPr>
+          <w:sz w:val="22"/>
+          <w:szCs w:val="22"/>
+        </w:rPr>
+        <w:t xml:space="preserve"> batter</w:t>
+      </w:r>
+      <w:r>
+        <w:rPr>
+          <w:sz w:val="22"/>
+          <w:szCs w:val="22"/>
+        </w:rPr>
+        <w:t>ies</w:t>
       </w:r>
       <w:r>
         <w:rPr>
@@ -2230,41 +2768,6 @@
           <w:sz w:val="22"/>
           <w:szCs w:val="22"/>
         </w:rPr>
-        <w:t xml:space="preserve">mAh </w:t>
-      </w:r>
-      <w:r>
-        <w:rPr>
-          <w:sz w:val="22"/>
-          <w:szCs w:val="22"/>
-        </w:rPr>
-        <w:t xml:space="preserve">(1.2 Amps for an hour) </w:t>
-      </w:r>
-      <w:r>
-        <w:rPr>
-          <w:sz w:val="22"/>
-          <w:szCs w:val="22"/>
-        </w:rPr>
-        <w:t xml:space="preserve">rechargeable </w:t>
-      </w:r>
-      <w:r>
-        <w:rPr>
-          <w:sz w:val="22"/>
-          <w:szCs w:val="22"/>
-        </w:rPr>
-        <w:t>14500/AA</w:t>
-      </w:r>
-      <w:r>
-        <w:rPr>
-          <w:sz w:val="22"/>
-          <w:szCs w:val="22"/>
-        </w:rPr>
-        <w:t xml:space="preserve"> battery </w:t>
-      </w:r>
-      <w:r>
-        <w:rPr>
-          <w:sz w:val="22"/>
-          <w:szCs w:val="22"/>
-        </w:rPr>
         <w:t xml:space="preserve">in series </w:t>
       </w:r>
       <w:r>
@@ -2286,7 +2789,7 @@
           <w:sz w:val="22"/>
           <w:szCs w:val="22"/>
         </w:rPr>
-        <w:t>supply the desired power</w:t>
+        <w:t>supply the power</w:t>
       </w:r>
       <w:r>
         <w:rPr>
@@ -2314,28 +2817,7 @@
           <w:sz w:val="22"/>
           <w:szCs w:val="22"/>
         </w:rPr>
-        <w:t xml:space="preserve"> Each battery is </w:t>
-      </w:r>
-      <w:r>
-        <w:rPr>
-          <w:sz w:val="22"/>
-          <w:szCs w:val="22"/>
-        </w:rPr>
-        <w:t>1.5</w:t>
-      </w:r>
-      <w:r>
-        <w:rPr>
-          <w:sz w:val="22"/>
-          <w:szCs w:val="22"/>
-        </w:rPr>
-        <w:t>V so we were getting 6V nominal voltage at its full charged state.</w:t>
-      </w:r>
-      <w:r>
-        <w:rPr>
-          <w:sz w:val="22"/>
-          <w:szCs w:val="22"/>
-        </w:rPr>
-        <w:t xml:space="preserve"> </w:t>
+        <w:t xml:space="preserve"> Each battery is 1.5V so we were getting 6V nominal voltage at its full charged state. </w:t>
       </w:r>
       <w:r>
         <w:rPr>
@@ -2413,15 +2895,13 @@
       <w:r>
         <w:rPr>
           <w:noProof/>
-          <w:sz w:val="22"/>
-          <w:szCs w:val="22"/>
-          <w:lang w:val="en-GB" w:eastAsia="en-GB"/>
-        </w:rPr>
+        </w:rPr>
+        <w:lastRenderedPageBreak/>
         <w:drawing>
-          <wp:inline distT="0" distB="0" distL="0" distR="0" wp14:anchorId="3F51BBD0" wp14:editId="066B2543">
-            <wp:extent cx="2464435" cy="1797050"/>
-            <wp:effectExtent l="0" t="0" r="0" b="6350"/>
-            <wp:docPr id="3" name="Picture 3"/>
+          <wp:inline distT="0" distB="0" distL="0" distR="0" wp14:anchorId="217EF83B" wp14:editId="65B9E813">
+            <wp:extent cx="2464435" cy="1417955"/>
+            <wp:effectExtent l="0" t="0" r="0" b="0"/>
+            <wp:docPr id="4" name="Picture 4"/>
             <wp:cNvGraphicFramePr>
               <a:graphicFrameLocks xmlns:a="http://schemas.openxmlformats.org/drawingml/2006/main" noChangeAspect="1"/>
             </wp:cNvGraphicFramePr>
@@ -2429,18 +2909,11 @@
               <a:graphicData uri="http://schemas.openxmlformats.org/drawingml/2006/picture">
                 <pic:pic xmlns:pic="http://schemas.openxmlformats.org/drawingml/2006/picture">
                   <pic:nvPicPr>
-                    <pic:cNvPr id="3" name="battery.png"/>
+                    <pic:cNvPr id="1" name=""/>
                     <pic:cNvPicPr/>
                   </pic:nvPicPr>
                   <pic:blipFill>
-                    <a:blip r:embed="rId11">
-                      <a:alphaModFix amt="62000"/>
-                      <a:extLst>
-                        <a:ext uri="{28A0092B-C50C-407E-A947-70E740481C1C}">
-                          <a14:useLocalDpi xmlns:a14="http://schemas.microsoft.com/office/drawing/2010/main" val="0"/>
-                        </a:ext>
-                      </a:extLst>
-                    </a:blip>
+                    <a:blip r:embed="rId11"/>
                     <a:stretch>
                       <a:fillRect/>
                     </a:stretch>
@@ -2448,7 +2921,7 @@
                   <pic:spPr>
                     <a:xfrm>
                       <a:off x="0" y="0"/>
-                      <a:ext cx="2464435" cy="1797050"/>
+                      <a:ext cx="2464435" cy="1417955"/>
                     </a:xfrm>
                     <a:prstGeom prst="rect">
                       <a:avLst/>
@@ -2478,91 +2951,35 @@
           <w:szCs w:val="22"/>
         </w:rPr>
       </w:pPr>
-      <w:bookmarkStart w:id="0" w:name="_GoBack"/>
-      <w:bookmarkEnd w:id="0"/>
-      <w:r>
-        <w:rPr>
-          <w:sz w:val="22"/>
-          <w:szCs w:val="22"/>
-        </w:rPr>
-        <w:t xml:space="preserve">We </w:t>
-      </w:r>
-      <w:r>
-        <w:rPr>
-          <w:sz w:val="22"/>
-          <w:szCs w:val="22"/>
-        </w:rPr>
-        <w:t xml:space="preserve">also </w:t>
-      </w:r>
-      <w:r>
-        <w:rPr>
-          <w:sz w:val="22"/>
-          <w:szCs w:val="22"/>
-        </w:rPr>
-        <w:t>used</w:t>
-      </w:r>
-      <w:r>
-        <w:rPr>
-          <w:sz w:val="22"/>
-          <w:szCs w:val="22"/>
-        </w:rPr>
-        <w:t xml:space="preserve"> one 9V battery</w:t>
-      </w:r>
-      <w:r>
-        <w:rPr>
-          <w:sz w:val="22"/>
-          <w:szCs w:val="22"/>
-        </w:rPr>
-        <w:t xml:space="preserve"> </w:t>
-      </w:r>
-      <w:r>
-        <w:rPr>
-          <w:sz w:val="22"/>
-          <w:szCs w:val="22"/>
-        </w:rPr>
-        <w:t>separately</w:t>
-      </w:r>
-      <w:r>
-        <w:rPr>
-          <w:sz w:val="22"/>
-          <w:szCs w:val="22"/>
-        </w:rPr>
-        <w:t xml:space="preserve"> for powering Motor Controller</w:t>
-      </w:r>
-      <w:r>
-        <w:rPr>
-          <w:sz w:val="22"/>
-          <w:szCs w:val="22"/>
-        </w:rPr>
-        <w:t xml:space="preserve"> which can take 9 – 35V</w:t>
-      </w:r>
-      <w:r>
-        <w:rPr>
-          <w:sz w:val="22"/>
-          <w:szCs w:val="22"/>
-        </w:rPr>
-        <w:t>. We created a common ground using</w:t>
-      </w:r>
-      <w:r>
-        <w:rPr>
-          <w:sz w:val="22"/>
-          <w:szCs w:val="22"/>
-        </w:rPr>
-        <w:t xml:space="preserve"> a bread board </w:t>
-      </w:r>
-      <w:r>
-        <w:rPr>
-          <w:sz w:val="22"/>
-          <w:szCs w:val="22"/>
-        </w:rPr>
-        <w:t>from MCU and connected Motor Controller to its ground pin</w:t>
-      </w:r>
-      <w:r>
-        <w:rPr>
-          <w:sz w:val="22"/>
-          <w:szCs w:val="22"/>
-        </w:rPr>
-        <w:t xml:space="preserve">. </w:t>
+      <w:r>
+        <w:rPr>
+          <w:sz w:val="22"/>
+          <w:szCs w:val="22"/>
+        </w:rPr>
+        <w:t xml:space="preserve">We created a common ground </w:t>
+      </w:r>
+      <w:r>
+        <w:rPr>
+          <w:sz w:val="22"/>
+          <w:szCs w:val="22"/>
+        </w:rPr>
+        <w:t xml:space="preserve">for the board, the motor controller, the </w:t>
+      </w:r>
+      <w:proofErr w:type="spellStart"/>
+      <w:r>
+        <w:rPr>
+          <w:sz w:val="22"/>
+          <w:szCs w:val="22"/>
+        </w:rPr>
+        <w:t>imu</w:t>
+      </w:r>
+      <w:proofErr w:type="spellEnd"/>
+      <w:r>
+        <w:rPr>
+          <w:sz w:val="22"/>
+          <w:szCs w:val="22"/>
+        </w:rPr>
+        <w:t xml:space="preserve"> and the Bluetooth module.</w:t>
       </w:r>
     </w:p>
     <w:p>
@@ -2587,14 +3004,42 @@
           <w:sz w:val="22"/>
           <w:szCs w:val="22"/>
         </w:rPr>
-        <w:t xml:space="preserve">We powered the IMU from the internal output power of the FRDM board from PIN </w:t>
-      </w:r>
-      <w:r>
-        <w:rPr>
-          <w:sz w:val="22"/>
-          <w:szCs w:val="22"/>
-        </w:rPr>
-        <w:t>3.3 V.</w:t>
+        <w:t>We powered the IMU</w:t>
+      </w:r>
+      <w:r>
+        <w:rPr>
+          <w:sz w:val="22"/>
+          <w:szCs w:val="22"/>
+        </w:rPr>
+        <w:t xml:space="preserve"> and Bluetooth modules</w:t>
+      </w:r>
+      <w:r>
+        <w:rPr>
+          <w:sz w:val="22"/>
+          <w:szCs w:val="22"/>
+        </w:rPr>
+        <w:t xml:space="preserve"> from PIN </w:t>
+      </w:r>
+      <w:r>
+        <w:rPr>
+          <w:sz w:val="22"/>
+          <w:szCs w:val="22"/>
+        </w:rPr>
+        <w:t>3.3 V</w:t>
+      </w:r>
+      <w:r>
+        <w:rPr>
+          <w:sz w:val="22"/>
+          <w:szCs w:val="22"/>
+        </w:rPr>
+        <w:t xml:space="preserve"> of the board</w:t>
+      </w:r>
+      <w:r>
+        <w:rPr>
+          <w:sz w:val="22"/>
+          <w:szCs w:val="22"/>
+        </w:rPr>
+        <w:t>.</w:t>
       </w:r>
     </w:p>
     <w:p>
@@ -2919,7 +3364,7 @@
 </file>
 
 <file path=word/endnotes.xml><?xml version="1.0" encoding="utf-8"?>
-<w:endnotes xmlns:wpc="http://schemas.microsoft.com/office/word/2010/wordprocessingCanvas" xmlns:mo="http://schemas.microsoft.com/office/mac/office/2008/main" xmlns:mc="http://schemas.openxmlformats.org/markup-compatibility/2006" xmlns:mv="urn:schemas-microsoft-com:mac:vml" xmlns:o="urn:schemas-microsoft-com:office:office" xmlns:r="http://schemas.openxmlformats.org/officeDocument/2006/relationships" xmlns:m="http://schemas.openxmlformats.org/officeDocument/2006/math" xmlns:v="urn:schemas-microsoft-com:vml" xmlns:wp14="http://schemas.microsoft.com/office/word/2010/wordprocessingDrawing" xmlns:wp="http://schemas.openxmlformats.org/drawingml/2006/wordprocessingDrawing" xmlns:w10="urn:schemas-microsoft-com:office:word" xmlns:w="http://schemas.openxmlformats.org/wordprocessingml/2006/main" xmlns:w14="http://schemas.microsoft.com/office/word/2010/wordml" xmlns:w15="http://schemas.microsoft.com/office/word/2012/wordml" xmlns:wpg="http://schemas.microsoft.com/office/word/2010/wordprocessingGroup" xmlns:wpi="http://schemas.microsoft.com/office/word/2010/wordprocessingInk" xmlns:wne="http://schemas.microsoft.com/office/word/2006/wordml" xmlns:wps="http://schemas.microsoft.com/office/word/2010/wordprocessingShape" mc:Ignorable="w14 w15 wp14">
+<w:endnotes xmlns:wpc="http://schemas.microsoft.com/office/word/2010/wordprocessingCanvas" xmlns:cx="http://schemas.microsoft.com/office/drawing/2014/chartex" xmlns:cx1="http://schemas.microsoft.com/office/drawing/2015/9/8/chartex" xmlns:cx2="http://schemas.microsoft.com/office/drawing/2015/10/21/chartex" xmlns:cx3="http://schemas.microsoft.com/office/drawing/2016/5/9/chartex" xmlns:cx4="http://schemas.microsoft.com/office/drawing/2016/5/10/chartex" xmlns:cx5="http://schemas.microsoft.com/office/drawing/2016/5/11/chartex" xmlns:cx6="http://schemas.microsoft.com/office/drawing/2016/5/12/chartex" xmlns:cx7="http://schemas.microsoft.com/office/drawing/2016/5/13/chartex" xmlns:cx8="http://schemas.microsoft.com/office/drawing/2016/5/14/chartex" xmlns:mc="http://schemas.openxmlformats.org/markup-compatibility/2006" xmlns:aink="http://schemas.microsoft.com/office/drawing/2016/ink" xmlns:am3d="http://schemas.microsoft.com/office/drawing/2017/model3d" xmlns:o="urn:schemas-microsoft-com:office:office" xmlns:r="http://schemas.openxmlformats.org/officeDocument/2006/relationships" xmlns:m="http://schemas.openxmlformats.org/officeDocument/2006/math" xmlns:v="urn:schemas-microsoft-com:vml" xmlns:wp14="http://schemas.microsoft.com/office/word/2010/wordprocessingDrawing" xmlns:wp="http://schemas.openxmlformats.org/drawingml/2006/wordprocessingDrawing" xmlns:w10="urn:schemas-microsoft-com:office:word" xmlns:w="http://schemas.openxmlformats.org/wordprocessingml/2006/main" xmlns:w14="http://schemas.microsoft.com/office/word/2010/wordml" xmlns:w15="http://schemas.microsoft.com/office/word/2012/wordml" xmlns:w16cid="http://schemas.microsoft.com/office/word/2016/wordml/cid" xmlns:w16se="http://schemas.microsoft.com/office/word/2015/wordml/symex" xmlns:wpg="http://schemas.microsoft.com/office/word/2010/wordprocessingGroup" xmlns:wpi="http://schemas.microsoft.com/office/word/2010/wordprocessingInk" xmlns:wne="http://schemas.microsoft.com/office/word/2006/wordml" xmlns:wps="http://schemas.microsoft.com/office/word/2010/wordprocessingShape" mc:Ignorable="w14 w15 w16se w16cid wp14">
   <w:endnote w:type="separator" w:id="-1">
     <w:p>
       <w:pPr>
@@ -2944,7 +3389,7 @@
 </file>
 
 <file path=word/footnotes.xml><?xml version="1.0" encoding="utf-8"?>
-<w:footnotes xmlns:wpc="http://schemas.microsoft.com/office/word/2010/wordprocessingCanvas" xmlns:mo="http://schemas.microsoft.com/office/mac/office/2008/main" xmlns:mc="http://schemas.openxmlformats.org/markup-compatibility/2006" xmlns:mv="urn:schemas-microsoft-com:mac:vml" xmlns:o="urn:schemas-microsoft-com:office:office" xmlns:r="http://schemas.openxmlformats.org/officeDocument/2006/relationships" xmlns:m="http://schemas.openxmlformats.org/officeDocument/2006/math" xmlns:v="urn:schemas-microsoft-com:vml" xmlns:wp14="http://schemas.microsoft.com/office/word/2010/wordprocessingDrawing" xmlns:wp="http://schemas.openxmlformats.org/drawingml/2006/wordprocessingDrawing" xmlns:w10="urn:schemas-microsoft-com:office:word" xmlns:w="http://schemas.openxmlformats.org/wordprocessingml/2006/main" xmlns:w14="http://schemas.microsoft.com/office/word/2010/wordml" xmlns:w15="http://schemas.microsoft.com/office/word/2012/wordml" xmlns:wpg="http://schemas.microsoft.com/office/word/2010/wordprocessingGroup" xmlns:wpi="http://schemas.microsoft.com/office/word/2010/wordprocessingInk" xmlns:wne="http://schemas.microsoft.com/office/word/2006/wordml" xmlns:wps="http://schemas.microsoft.com/office/word/2010/wordprocessingShape" mc:Ignorable="w14 w15 wp14">
+<w:footnotes xmlns:wpc="http://schemas.microsoft.com/office/word/2010/wordprocessingCanvas" xmlns:cx="http://schemas.microsoft.com/office/drawing/2014/chartex" xmlns:cx1="http://schemas.microsoft.com/office/drawing/2015/9/8/chartex" xmlns:cx2="http://schemas.microsoft.com/office/drawing/2015/10/21/chartex" xmlns:cx3="http://schemas.microsoft.com/office/drawing/2016/5/9/chartex" xmlns:cx4="http://schemas.microsoft.com/office/drawing/2016/5/10/chartex" xmlns:cx5="http://schemas.microsoft.com/office/drawing/2016/5/11/chartex" xmlns:cx6="http://schemas.microsoft.com/office/drawing/2016/5/12/chartex" xmlns:cx7="http://schemas.microsoft.com/office/drawing/2016/5/13/chartex" xmlns:cx8="http://schemas.microsoft.com/office/drawing/2016/5/14/chartex" xmlns:mc="http://schemas.openxmlformats.org/markup-compatibility/2006" xmlns:aink="http://schemas.microsoft.com/office/drawing/2016/ink" xmlns:am3d="http://schemas.microsoft.com/office/drawing/2017/model3d" xmlns:o="urn:schemas-microsoft-com:office:office" xmlns:r="http://schemas.openxmlformats.org/officeDocument/2006/relationships" xmlns:m="http://schemas.openxmlformats.org/officeDocument/2006/math" xmlns:v="urn:schemas-microsoft-com:vml" xmlns:wp14="http://schemas.microsoft.com/office/word/2010/wordprocessingDrawing" xmlns:wp="http://schemas.openxmlformats.org/drawingml/2006/wordprocessingDrawing" xmlns:w10="urn:schemas-microsoft-com:office:word" xmlns:w="http://schemas.openxmlformats.org/wordprocessingml/2006/main" xmlns:w14="http://schemas.microsoft.com/office/word/2010/wordml" xmlns:w15="http://schemas.microsoft.com/office/word/2012/wordml" xmlns:w16cid="http://schemas.microsoft.com/office/word/2016/wordml/cid" xmlns:w16se="http://schemas.microsoft.com/office/word/2015/wordml/symex" xmlns:wpg="http://schemas.microsoft.com/office/word/2010/wordprocessingGroup" xmlns:wpi="http://schemas.microsoft.com/office/word/2010/wordprocessingInk" xmlns:wne="http://schemas.microsoft.com/office/word/2006/wordml" xmlns:wps="http://schemas.microsoft.com/office/word/2010/wordprocessingShape" mc:Ignorable="w14 w15 w16se w16cid wp14">
   <w:footnote w:type="separator" w:id="-1">
     <w:p>
       <w:pPr>
@@ -2969,7 +3414,7 @@
 </file>
 
 <file path=word/header1.xml><?xml version="1.0" encoding="utf-8"?>
-<w:hdr xmlns:wpc="http://schemas.microsoft.com/office/word/2010/wordprocessingCanvas" xmlns:mo="http://schemas.microsoft.com/office/mac/office/2008/main" xmlns:mc="http://schemas.openxmlformats.org/markup-compatibility/2006" xmlns:mv="urn:schemas-microsoft-com:mac:vml" xmlns:o="urn:schemas-microsoft-com:office:office" xmlns:r="http://schemas.openxmlformats.org/officeDocument/2006/relationships" xmlns:m="http://schemas.openxmlformats.org/officeDocument/2006/math" xmlns:v="urn:schemas-microsoft-com:vml" xmlns:wp14="http://schemas.microsoft.com/office/word/2010/wordprocessingDrawing" xmlns:wp="http://schemas.openxmlformats.org/drawingml/2006/wordprocessingDrawing" xmlns:w10="urn:schemas-microsoft-com:office:word" xmlns:w="http://schemas.openxmlformats.org/wordprocessingml/2006/main" xmlns:w14="http://schemas.microsoft.com/office/word/2010/wordml" xmlns:w15="http://schemas.microsoft.com/office/word/2012/wordml" xmlns:wpg="http://schemas.microsoft.com/office/word/2010/wordprocessingGroup" xmlns:wpi="http://schemas.microsoft.com/office/word/2010/wordprocessingInk" xmlns:wne="http://schemas.microsoft.com/office/word/2006/wordml" xmlns:wps="http://schemas.microsoft.com/office/word/2010/wordprocessingShape" mc:Ignorable="w14 w15 wp14">
+<w:hdr xmlns:wpc="http://schemas.microsoft.com/office/word/2010/wordprocessingCanvas" xmlns:cx="http://schemas.microsoft.com/office/drawing/2014/chartex" xmlns:cx1="http://schemas.microsoft.com/office/drawing/2015/9/8/chartex" xmlns:cx2="http://schemas.microsoft.com/office/drawing/2015/10/21/chartex" xmlns:cx3="http://schemas.microsoft.com/office/drawing/2016/5/9/chartex" xmlns:cx4="http://schemas.microsoft.com/office/drawing/2016/5/10/chartex" xmlns:cx5="http://schemas.microsoft.com/office/drawing/2016/5/11/chartex" xmlns:cx6="http://schemas.microsoft.com/office/drawing/2016/5/12/chartex" xmlns:cx7="http://schemas.microsoft.com/office/drawing/2016/5/13/chartex" xmlns:cx8="http://schemas.microsoft.com/office/drawing/2016/5/14/chartex" xmlns:mc="http://schemas.openxmlformats.org/markup-compatibility/2006" xmlns:aink="http://schemas.microsoft.com/office/drawing/2016/ink" xmlns:am3d="http://schemas.microsoft.com/office/drawing/2017/model3d" xmlns:o="urn:schemas-microsoft-com:office:office" xmlns:r="http://schemas.openxmlformats.org/officeDocument/2006/relationships" xmlns:m="http://schemas.openxmlformats.org/officeDocument/2006/math" xmlns:v="urn:schemas-microsoft-com:vml" xmlns:wp14="http://schemas.microsoft.com/office/word/2010/wordprocessingDrawing" xmlns:wp="http://schemas.openxmlformats.org/drawingml/2006/wordprocessingDrawing" xmlns:w10="urn:schemas-microsoft-com:office:word" xmlns:w="http://schemas.openxmlformats.org/wordprocessingml/2006/main" xmlns:w14="http://schemas.microsoft.com/office/word/2010/wordml" xmlns:w15="http://schemas.microsoft.com/office/word/2012/wordml" xmlns:w16cid="http://schemas.microsoft.com/office/word/2016/wordml/cid" xmlns:w16se="http://schemas.microsoft.com/office/word/2015/wordml/symex" xmlns:wpg="http://schemas.microsoft.com/office/word/2010/wordprocessingGroup" xmlns:wpi="http://schemas.microsoft.com/office/word/2010/wordprocessingInk" xmlns:wne="http://schemas.microsoft.com/office/word/2006/wordml" xmlns:wps="http://schemas.microsoft.com/office/word/2010/wordprocessingShape" mc:Ignorable="w14 w15 w16se w16cid wp14">
   <w:p>
     <w:pPr>
       <w:pStyle w:val="Header"/>
@@ -3013,8 +3458,8 @@
 </file>
 
 <file path=word/numbering.xml><?xml version="1.0" encoding="utf-8"?>
-<w:numbering xmlns:wpc="http://schemas.microsoft.com/office/word/2010/wordprocessingCanvas" xmlns:mo="http://schemas.microsoft.com/office/mac/office/2008/main" xmlns:mc="http://schemas.openxmlformats.org/markup-compatibility/2006" xmlns:mv="urn:schemas-microsoft-com:mac:vml" xmlns:o="urn:schemas-microsoft-com:office:office" xmlns:r="http://schemas.openxmlformats.org/officeDocument/2006/relationships" xmlns:m="http://schemas.openxmlformats.org/officeDocument/2006/math" xmlns:v="urn:schemas-microsoft-com:vml" xmlns:wp14="http://schemas.microsoft.com/office/word/2010/wordprocessingDrawing" xmlns:wp="http://schemas.openxmlformats.org/drawingml/2006/wordprocessingDrawing" xmlns:w10="urn:schemas-microsoft-com:office:word" xmlns:w="http://schemas.openxmlformats.org/wordprocessingml/2006/main" xmlns:w14="http://schemas.microsoft.com/office/word/2010/wordml" xmlns:w15="http://schemas.microsoft.com/office/word/2012/wordml" xmlns:wpg="http://schemas.microsoft.com/office/word/2010/wordprocessingGroup" xmlns:wpi="http://schemas.microsoft.com/office/word/2010/wordprocessingInk" xmlns:wne="http://schemas.microsoft.com/office/word/2006/wordml" xmlns:wps="http://schemas.microsoft.com/office/word/2010/wordprocessingShape" mc:Ignorable="w14 w15 wp14">
-  <w:abstractNum w:abstractNumId="0">
+<w:numbering xmlns:wpc="http://schemas.microsoft.com/office/word/2010/wordprocessingCanvas" xmlns:cx="http://schemas.microsoft.com/office/drawing/2014/chartex" xmlns:cx1="http://schemas.microsoft.com/office/drawing/2015/9/8/chartex" xmlns:cx2="http://schemas.microsoft.com/office/drawing/2015/10/21/chartex" xmlns:cx3="http://schemas.microsoft.com/office/drawing/2016/5/9/chartex" xmlns:cx4="http://schemas.microsoft.com/office/drawing/2016/5/10/chartex" xmlns:cx5="http://schemas.microsoft.com/office/drawing/2016/5/11/chartex" xmlns:cx6="http://schemas.microsoft.com/office/drawing/2016/5/12/chartex" xmlns:cx7="http://schemas.microsoft.com/office/drawing/2016/5/13/chartex" xmlns:cx8="http://schemas.microsoft.com/office/drawing/2016/5/14/chartex" xmlns:mc="http://schemas.openxmlformats.org/markup-compatibility/2006" xmlns:aink="http://schemas.microsoft.com/office/drawing/2016/ink" xmlns:am3d="http://schemas.microsoft.com/office/drawing/2017/model3d" xmlns:o="urn:schemas-microsoft-com:office:office" xmlns:r="http://schemas.openxmlformats.org/officeDocument/2006/relationships" xmlns:m="http://schemas.openxmlformats.org/officeDocument/2006/math" xmlns:v="urn:schemas-microsoft-com:vml" xmlns:wp14="http://schemas.microsoft.com/office/word/2010/wordprocessingDrawing" xmlns:wp="http://schemas.openxmlformats.org/drawingml/2006/wordprocessingDrawing" xmlns:w10="urn:schemas-microsoft-com:office:word" xmlns:w="http://schemas.openxmlformats.org/wordprocessingml/2006/main" xmlns:w14="http://schemas.microsoft.com/office/word/2010/wordml" xmlns:w15="http://schemas.microsoft.com/office/word/2012/wordml" xmlns:w16cid="http://schemas.microsoft.com/office/word/2016/wordml/cid" xmlns:w16se="http://schemas.microsoft.com/office/word/2015/wordml/symex" xmlns:wpg="http://schemas.microsoft.com/office/word/2010/wordprocessingGroup" xmlns:wpi="http://schemas.microsoft.com/office/word/2010/wordprocessingInk" xmlns:wne="http://schemas.microsoft.com/office/word/2006/wordml" xmlns:wps="http://schemas.microsoft.com/office/word/2010/wordprocessingShape" mc:Ignorable="w14 w15 w16se w16cid wp14">
+  <w:abstractNum w:abstractNumId="0" w15:restartNumberingAfterBreak="0">
     <w:nsid w:val="071F6BD4"/>
     <w:multiLevelType w:val="hybridMultilevel"/>
     <w:tmpl w:val="968E52B6"/>
@@ -3103,7 +3548,7 @@
       </w:pPr>
     </w:lvl>
   </w:abstractNum>
-  <w:abstractNum w:abstractNumId="1">
+  <w:abstractNum w:abstractNumId="1" w15:restartNumberingAfterBreak="0">
     <w:nsid w:val="14C62519"/>
     <w:multiLevelType w:val="hybridMultilevel"/>
     <w:tmpl w:val="F6469392"/>
@@ -3189,7 +3634,7 @@
       </w:pPr>
     </w:lvl>
   </w:abstractNum>
-  <w:abstractNum w:abstractNumId="2">
+  <w:abstractNum w:abstractNumId="2" w15:restartNumberingAfterBreak="0">
     <w:nsid w:val="19E22051"/>
     <w:multiLevelType w:val="hybridMultilevel"/>
     <w:tmpl w:val="8E062788"/>
@@ -3275,7 +3720,7 @@
       </w:pPr>
     </w:lvl>
   </w:abstractNum>
-  <w:abstractNum w:abstractNumId="3">
+  <w:abstractNum w:abstractNumId="3" w15:restartNumberingAfterBreak="0">
     <w:nsid w:val="37BF635C"/>
     <w:multiLevelType w:val="multilevel"/>
     <w:tmpl w:val="25F8F2E6"/>
@@ -3424,7 +3869,7 @@
       </w:rPr>
     </w:lvl>
   </w:abstractNum>
-  <w:abstractNum w:abstractNumId="4">
+  <w:abstractNum w:abstractNumId="4" w15:restartNumberingAfterBreak="0">
     <w:nsid w:val="395D6296"/>
     <w:multiLevelType w:val="hybridMultilevel"/>
     <w:tmpl w:val="596E26D6"/>
@@ -3510,7 +3955,7 @@
       </w:pPr>
     </w:lvl>
   </w:abstractNum>
-  <w:abstractNum w:abstractNumId="5">
+  <w:abstractNum w:abstractNumId="5" w15:restartNumberingAfterBreak="0">
     <w:nsid w:val="4F442B01"/>
     <w:multiLevelType w:val="hybridMultilevel"/>
     <w:tmpl w:val="F2286F6E"/>
@@ -3596,7 +4041,7 @@
       </w:pPr>
     </w:lvl>
   </w:abstractNum>
-  <w:abstractNum w:abstractNumId="6">
+  <w:abstractNum w:abstractNumId="6" w15:restartNumberingAfterBreak="0">
     <w:nsid w:val="5E4721C5"/>
     <w:multiLevelType w:val="hybridMultilevel"/>
     <w:tmpl w:val="98BE338C"/>
@@ -3686,7 +4131,7 @@
       </w:pPr>
     </w:lvl>
   </w:abstractNum>
-  <w:abstractNum w:abstractNumId="7">
+  <w:abstractNum w:abstractNumId="7" w15:restartNumberingAfterBreak="0">
     <w:nsid w:val="61D1675A"/>
     <w:multiLevelType w:val="multilevel"/>
     <w:tmpl w:val="4E2EAB70"/>
@@ -3808,7 +4253,7 @@
       </w:rPr>
     </w:lvl>
   </w:abstractNum>
-  <w:abstractNum w:abstractNumId="8">
+  <w:abstractNum w:abstractNumId="8" w15:restartNumberingAfterBreak="0">
     <w:nsid w:val="6AFA387D"/>
     <w:multiLevelType w:val="hybridMultilevel"/>
     <w:tmpl w:val="DBC22C44"/>
@@ -3894,7 +4339,7 @@
       </w:pPr>
     </w:lvl>
   </w:abstractNum>
-  <w:abstractNum w:abstractNumId="9">
+  <w:abstractNum w:abstractNumId="9" w15:restartNumberingAfterBreak="0">
     <w:nsid w:val="79655EA4"/>
     <w:multiLevelType w:val="hybridMultilevel"/>
     <w:tmpl w:val="98BE338C"/>
@@ -4018,7 +4463,7 @@
 </file>
 
 <file path=word/styles.xml><?xml version="1.0" encoding="utf-8"?>
-<w:styles xmlns:mc="http://schemas.openxmlformats.org/markup-compatibility/2006" xmlns:r="http://schemas.openxmlformats.org/officeDocument/2006/relationships" xmlns:w="http://schemas.openxmlformats.org/wordprocessingml/2006/main" xmlns:w14="http://schemas.microsoft.com/office/word/2010/wordml" xmlns:w15="http://schemas.microsoft.com/office/word/2012/wordml" mc:Ignorable="w14 w15">
+<w:styles xmlns:mc="http://schemas.openxmlformats.org/markup-compatibility/2006" xmlns:r="http://schemas.openxmlformats.org/officeDocument/2006/relationships" xmlns:w="http://schemas.openxmlformats.org/wordprocessingml/2006/main" xmlns:w14="http://schemas.microsoft.com/office/word/2010/wordml" xmlns:w15="http://schemas.microsoft.com/office/word/2012/wordml" xmlns:w16cid="http://schemas.microsoft.com/office/word/2016/wordml/cid" xmlns:w16se="http://schemas.microsoft.com/office/word/2015/wordml/symex" mc:Ignorable="w14 w15 w16se w16cid">
   <w:docDefaults>
     <w:rPrDefault>
       <w:rPr>
@@ -4028,7 +4473,7 @@
     </w:rPrDefault>
     <w:pPrDefault/>
   </w:docDefaults>
-  <w:latentStyles w:defLockedState="0" w:defUIPriority="99" w:defSemiHidden="0" w:defUnhideWhenUsed="0" w:defQFormat="0" w:count="382">
+  <w:latentStyles w:defLockedState="0" w:defUIPriority="99" w:defSemiHidden="0" w:defUnhideWhenUsed="0" w:defQFormat="0" w:count="375">
     <w:lsdException w:name="Normal" w:uiPriority="0" w:qFormat="1"/>
     <w:lsdException w:name="heading 1" w:uiPriority="9" w:qFormat="1"/>
     <w:lsdException w:name="heading 2" w:uiPriority="9" w:qFormat="1"/>
@@ -4185,15 +4630,6 @@
     <w:lsdException w:name="Balloon Text" w:semiHidden="1" w:unhideWhenUsed="1"/>
     <w:lsdException w:name="Table Grid" w:uiPriority="39"/>
     <w:lsdException w:name="Table Theme" w:semiHidden="1" w:unhideWhenUsed="1"/>
-    <w:lsdException w:name="Note Level 1" w:semiHidden="1" w:unhideWhenUsed="1"/>
-    <w:lsdException w:name="Note Level 2" w:semiHidden="1" w:unhideWhenUsed="1"/>
-    <w:lsdException w:name="Note Level 3" w:semiHidden="1" w:unhideWhenUsed="1"/>
-    <w:lsdException w:name="Note Level 4" w:semiHidden="1" w:unhideWhenUsed="1"/>
-    <w:lsdException w:name="Note Level 5" w:semiHidden="1" w:unhideWhenUsed="1"/>
-    <w:lsdException w:name="Note Level 6" w:semiHidden="1" w:unhideWhenUsed="1"/>
-    <w:lsdException w:name="Note Level 7" w:semiHidden="1" w:unhideWhenUsed="1"/>
-    <w:lsdException w:name="Note Level 8" w:semiHidden="1" w:unhideWhenUsed="1"/>
-    <w:lsdException w:name="Note Level 9" w:semiHidden="1" w:unhideWhenUsed="1"/>
     <w:lsdException w:name="Placeholder Text" w:semiHidden="1"/>
     <w:lsdException w:name="No Spacing" w:uiPriority="1" w:qFormat="1"/>
     <w:lsdException w:name="Light Shading" w:uiPriority="60"/>
@@ -4868,7 +5304,7 @@
 </file>
 
 <file path=customXml/itemProps1.xml><?xml version="1.0" encoding="utf-8"?>
-<ds:datastoreItem xmlns:ds="http://schemas.openxmlformats.org/officeDocument/2006/customXml" ds:itemID="{4DDD6F2D-261D-F147-8C8F-EBA281CDEB76}">
+<ds:datastoreItem xmlns:ds="http://schemas.openxmlformats.org/officeDocument/2006/customXml" ds:itemID="{530ED2C2-8094-4F6E-9DDB-2CA69DB93D48}">
   <ds:schemaRefs>
     <ds:schemaRef ds:uri="http://schemas.openxmlformats.org/officeDocument/2006/bibliography"/>
   </ds:schemaRefs>

</xml_diff>